<commit_message>
adding week 4 material
</commit_message>
<xml_diff>
--- a/material/Week4-Alternatives-Consequences/SkillCheckWeek4.docx
+++ b/material/Week4-Alternatives-Consequences/SkillCheckWeek4.docx
@@ -35,6 +35,14 @@
           <w:b/>
           <w:bCs/>
         </w:rPr>
+        <w:t xml:space="preserve"> &amp; Consequences</w:t>
+      </w:r>
+      <w:r>
+        <w:rPr>
+          <w:rFonts w:ascii="Times New Roman" w:hAnsi="Times New Roman" w:cs="Times New Roman"/>
+          <w:b/>
+          <w:bCs/>
+        </w:rPr>
         <w:t xml:space="preserve"> Step of </w:t>
       </w:r>
       <w:proofErr w:type="spellStart"/>
@@ -125,16 +133,51 @@
           <w:rFonts w:ascii="Times New Roman" w:hAnsi="Times New Roman" w:cs="Times New Roman"/>
         </w:rPr>
       </w:pPr>
+      <w:r>
+        <w:rPr>
+          <w:rFonts w:ascii="Times New Roman" w:hAnsi="Times New Roman" w:cs="Times New Roman"/>
+        </w:rPr>
+        <w:t>Consider the following decision problem:</w:t>
+      </w:r>
     </w:p>
     <w:p>
       <w:pPr>
+        <w:pStyle w:val="ListParagraph"/>
+        <w:numPr>
+          <w:ilvl w:val="0"/>
+          <w:numId w:val="4"/>
+        </w:numPr>
         <w:spacing w:after="0" w:line="240" w:lineRule="auto"/>
-        <w:jc w:val="center"/>
+        <w:rPr>
+          <w:rFonts w:ascii="Times New Roman" w:hAnsi="Times New Roman" w:cs="Times New Roman"/>
+        </w:rPr>
+      </w:pPr>
+      <w:r>
         <w:rPr>
           <w:rFonts w:ascii="Times New Roman" w:hAnsi="Times New Roman" w:cs="Times New Roman"/>
           <w:b/>
           <w:bCs/>
         </w:rPr>
+        <w:t>Decision maker</w:t>
+      </w:r>
+      <w:r>
+        <w:rPr>
+          <w:rFonts w:ascii="Times New Roman" w:hAnsi="Times New Roman" w:cs="Times New Roman"/>
+        </w:rPr>
+        <w:t xml:space="preserve">: Refuge manager who is also interested in stakeholder’s perspectives &amp; appeasing the royal crown </w:t>
+      </w:r>
+    </w:p>
+    <w:p>
+      <w:pPr>
+        <w:pStyle w:val="ListParagraph"/>
+        <w:numPr>
+          <w:ilvl w:val="0"/>
+          <w:numId w:val="4"/>
+        </w:numPr>
+        <w:spacing w:after="0" w:line="240" w:lineRule="auto"/>
+        <w:rPr>
+          <w:rFonts w:ascii="Times New Roman" w:hAnsi="Times New Roman" w:cs="Times New Roman"/>
+        </w:rPr>
       </w:pPr>
       <w:r>
         <w:rPr>
@@ -142,16 +185,2608 @@
           <w:b/>
           <w:bCs/>
         </w:rPr>
-        <w:t>Group 1:</w:t>
+        <w:t>Trigger</w:t>
+      </w:r>
+      <w:r>
+        <w:rPr>
+          <w:rFonts w:ascii="Times New Roman" w:hAnsi="Times New Roman" w:cs="Times New Roman"/>
+        </w:rPr>
+        <w:t>: Eagle population is nearly extinct in Genovia</w:t>
       </w:r>
     </w:p>
     <w:p>
       <w:pPr>
+        <w:pStyle w:val="ListParagraph"/>
+        <w:numPr>
+          <w:ilvl w:val="0"/>
+          <w:numId w:val="4"/>
+        </w:numPr>
         <w:spacing w:after="0" w:line="240" w:lineRule="auto"/>
         <w:rPr>
           <w:rFonts w:ascii="Times New Roman" w:hAnsi="Times New Roman" w:cs="Times New Roman"/>
         </w:rPr>
       </w:pPr>
+      <w:r>
+        <w:rPr>
+          <w:rFonts w:ascii="Times New Roman" w:hAnsi="Times New Roman" w:cs="Times New Roman"/>
+          <w:b/>
+          <w:bCs/>
+        </w:rPr>
+        <w:t>Actions</w:t>
+      </w:r>
+      <w:r>
+        <w:rPr>
+          <w:rFonts w:ascii="Times New Roman" w:hAnsi="Times New Roman" w:cs="Times New Roman"/>
+        </w:rPr>
+        <w:t xml:space="preserve">: Reintroduction and habitat management </w:t>
+      </w:r>
+    </w:p>
+    <w:p>
+      <w:pPr>
+        <w:pStyle w:val="ListParagraph"/>
+        <w:numPr>
+          <w:ilvl w:val="0"/>
+          <w:numId w:val="4"/>
+        </w:numPr>
+        <w:spacing w:after="0" w:line="240" w:lineRule="auto"/>
+        <w:rPr>
+          <w:rFonts w:ascii="Times New Roman" w:hAnsi="Times New Roman" w:cs="Times New Roman"/>
+        </w:rPr>
+      </w:pPr>
+      <w:r>
+        <w:rPr>
+          <w:rFonts w:ascii="Times New Roman" w:hAnsi="Times New Roman" w:cs="Times New Roman"/>
+          <w:b/>
+          <w:bCs/>
+        </w:rPr>
+        <w:t>Constraints</w:t>
+      </w:r>
+      <w:r>
+        <w:rPr>
+          <w:rFonts w:ascii="Times New Roman" w:hAnsi="Times New Roman" w:cs="Times New Roman"/>
+        </w:rPr>
+        <w:t>: Budget</w:t>
+      </w:r>
+    </w:p>
+    <w:p>
+      <w:pPr>
+        <w:pStyle w:val="ListParagraph"/>
+        <w:numPr>
+          <w:ilvl w:val="0"/>
+          <w:numId w:val="4"/>
+        </w:numPr>
+        <w:spacing w:after="0" w:line="240" w:lineRule="auto"/>
+        <w:rPr>
+          <w:rFonts w:ascii="Times New Roman" w:hAnsi="Times New Roman" w:cs="Times New Roman"/>
+        </w:rPr>
+      </w:pPr>
+      <w:r>
+        <w:rPr>
+          <w:rFonts w:ascii="Times New Roman" w:hAnsi="Times New Roman" w:cs="Times New Roman"/>
+          <w:b/>
+          <w:bCs/>
+        </w:rPr>
+        <w:t>Consideration</w:t>
+      </w:r>
+      <w:r>
+        <w:rPr>
+          <w:rFonts w:ascii="Times New Roman" w:hAnsi="Times New Roman" w:cs="Times New Roman"/>
+        </w:rPr>
+        <w:t>: Nearby sport anglers (whose license sales fund conservation) like to fish on eagle prey</w:t>
+      </w:r>
+    </w:p>
+    <w:p>
+      <w:pPr>
+        <w:pStyle w:val="ListParagraph"/>
+        <w:numPr>
+          <w:ilvl w:val="0"/>
+          <w:numId w:val="4"/>
+        </w:numPr>
+        <w:spacing w:after="0" w:line="240" w:lineRule="auto"/>
+        <w:rPr>
+          <w:rFonts w:ascii="Times New Roman" w:hAnsi="Times New Roman" w:cs="Times New Roman"/>
+        </w:rPr>
+      </w:pPr>
+      <w:r>
+        <w:rPr>
+          <w:rFonts w:ascii="Times New Roman" w:hAnsi="Times New Roman" w:cs="Times New Roman"/>
+          <w:b/>
+          <w:bCs/>
+        </w:rPr>
+        <w:t>Frequency and Timing</w:t>
+      </w:r>
+      <w:r>
+        <w:rPr>
+          <w:rFonts w:ascii="Times New Roman" w:hAnsi="Times New Roman" w:cs="Times New Roman"/>
+        </w:rPr>
+        <w:t>: One time decision</w:t>
+      </w:r>
+    </w:p>
+    <w:p>
+      <w:pPr>
+        <w:pStyle w:val="ListParagraph"/>
+        <w:numPr>
+          <w:ilvl w:val="0"/>
+          <w:numId w:val="4"/>
+        </w:numPr>
+        <w:spacing w:after="0" w:line="240" w:lineRule="auto"/>
+        <w:rPr>
+          <w:rFonts w:ascii="Times New Roman" w:hAnsi="Times New Roman" w:cs="Times New Roman"/>
+        </w:rPr>
+      </w:pPr>
+      <w:r>
+        <w:rPr>
+          <w:rFonts w:ascii="Times New Roman" w:hAnsi="Times New Roman" w:cs="Times New Roman"/>
+          <w:b/>
+          <w:bCs/>
+        </w:rPr>
+        <w:t>Scope</w:t>
+      </w:r>
+      <w:r>
+        <w:rPr>
+          <w:rFonts w:ascii="Times New Roman" w:hAnsi="Times New Roman" w:cs="Times New Roman"/>
+        </w:rPr>
+        <w:t>: In two potential refuges in the kingdom (Refuge A or B)</w:t>
+      </w:r>
+    </w:p>
+    <w:p>
+      <w:pPr>
+        <w:pStyle w:val="ListParagraph"/>
+        <w:numPr>
+          <w:ilvl w:val="0"/>
+          <w:numId w:val="4"/>
+        </w:numPr>
+        <w:spacing w:after="0" w:line="240" w:lineRule="auto"/>
+        <w:rPr>
+          <w:rFonts w:ascii="Times New Roman" w:hAnsi="Times New Roman" w:cs="Times New Roman"/>
+        </w:rPr>
+      </w:pPr>
+      <w:r>
+        <w:rPr>
+          <w:rFonts w:ascii="Times New Roman" w:hAnsi="Times New Roman" w:cs="Times New Roman"/>
+          <w:b/>
+          <w:bCs/>
+        </w:rPr>
+        <w:t>Problem class</w:t>
+      </w:r>
+      <w:r>
+        <w:rPr>
+          <w:rFonts w:ascii="Times New Roman" w:hAnsi="Times New Roman" w:cs="Times New Roman"/>
+        </w:rPr>
+        <w:t>: Multiple objective with uncertainty</w:t>
+      </w:r>
+    </w:p>
+    <w:p>
+      <w:pPr>
+        <w:spacing w:after="0" w:line="240" w:lineRule="auto"/>
+        <w:rPr>
+          <w:rFonts w:ascii="Times New Roman" w:hAnsi="Times New Roman" w:cs="Times New Roman"/>
+        </w:rPr>
+      </w:pPr>
+    </w:p>
+    <w:p>
+      <w:pPr>
+        <w:spacing w:after="0" w:line="240" w:lineRule="auto"/>
+        <w:rPr>
+          <w:rFonts w:ascii="Times New Roman" w:hAnsi="Times New Roman" w:cs="Times New Roman"/>
+        </w:rPr>
+      </w:pPr>
+      <w:r>
+        <w:rPr>
+          <w:rFonts w:ascii="Times New Roman" w:hAnsi="Times New Roman" w:cs="Times New Roman"/>
+        </w:rPr>
+        <w:t>Your fundamental objectives are:</w:t>
+      </w:r>
+    </w:p>
+    <w:p>
+      <w:pPr>
+        <w:numPr>
+          <w:ilvl w:val="0"/>
+          <w:numId w:val="5"/>
+        </w:numPr>
+        <w:spacing w:after="0" w:line="240" w:lineRule="auto"/>
+        <w:rPr>
+          <w:rFonts w:ascii="Times New Roman" w:hAnsi="Times New Roman" w:cs="Times New Roman"/>
+        </w:rPr>
+      </w:pPr>
+      <w:r>
+        <w:rPr>
+          <w:rFonts w:ascii="Times New Roman" w:hAnsi="Times New Roman" w:cs="Times New Roman"/>
+        </w:rPr>
+        <w:t>Maximize eagle persistence</w:t>
+      </w:r>
+    </w:p>
+    <w:p>
+      <w:pPr>
+        <w:numPr>
+          <w:ilvl w:val="0"/>
+          <w:numId w:val="5"/>
+        </w:numPr>
+        <w:spacing w:after="0" w:line="240" w:lineRule="auto"/>
+        <w:rPr>
+          <w:rFonts w:ascii="Times New Roman" w:hAnsi="Times New Roman" w:cs="Times New Roman"/>
+        </w:rPr>
+      </w:pPr>
+      <w:r>
+        <w:rPr>
+          <w:rFonts w:ascii="Times New Roman" w:hAnsi="Times New Roman" w:cs="Times New Roman"/>
+        </w:rPr>
+        <w:t>Minimize cost</w:t>
+      </w:r>
+    </w:p>
+    <w:p>
+      <w:pPr>
+        <w:numPr>
+          <w:ilvl w:val="0"/>
+          <w:numId w:val="5"/>
+        </w:numPr>
+        <w:spacing w:after="0" w:line="240" w:lineRule="auto"/>
+        <w:rPr>
+          <w:rFonts w:ascii="Times New Roman" w:hAnsi="Times New Roman" w:cs="Times New Roman"/>
+        </w:rPr>
+      </w:pPr>
+      <w:r>
+        <w:rPr>
+          <w:rFonts w:ascii="Times New Roman" w:hAnsi="Times New Roman" w:cs="Times New Roman"/>
+        </w:rPr>
+        <w:t>Maximize angler satisfaction</w:t>
+      </w:r>
+    </w:p>
+    <w:p>
+      <w:pPr>
+        <w:spacing w:after="0" w:line="240" w:lineRule="auto"/>
+        <w:rPr>
+          <w:rFonts w:ascii="Times New Roman" w:hAnsi="Times New Roman" w:cs="Times New Roman"/>
+        </w:rPr>
+      </w:pPr>
+    </w:p>
+    <w:p>
+      <w:pPr>
+        <w:spacing w:after="0" w:line="240" w:lineRule="auto"/>
+        <w:rPr>
+          <w:rFonts w:ascii="Times New Roman" w:hAnsi="Times New Roman" w:cs="Times New Roman"/>
+        </w:rPr>
+      </w:pPr>
+      <w:r>
+        <w:rPr>
+          <w:rFonts w:ascii="Times New Roman" w:hAnsi="Times New Roman" w:cs="Times New Roman"/>
+        </w:rPr>
+        <w:t>Using this information you will complete the following tasks:</w:t>
+      </w:r>
+    </w:p>
+    <w:p>
+      <w:pPr>
+        <w:spacing w:after="0" w:line="240" w:lineRule="auto"/>
+        <w:rPr>
+          <w:rFonts w:ascii="Times New Roman" w:hAnsi="Times New Roman" w:cs="Times New Roman"/>
+        </w:rPr>
+      </w:pPr>
+    </w:p>
+    <w:p>
+      <w:pPr>
+        <w:spacing w:after="0" w:line="240" w:lineRule="auto"/>
+        <w:rPr>
+          <w:rFonts w:ascii="Times New Roman" w:hAnsi="Times New Roman" w:cs="Times New Roman"/>
+          <w:b/>
+          <w:bCs/>
+          <w:u w:val="single"/>
+        </w:rPr>
+      </w:pPr>
+      <w:r>
+        <w:rPr>
+          <w:rFonts w:ascii="Times New Roman" w:hAnsi="Times New Roman" w:cs="Times New Roman"/>
+          <w:b/>
+          <w:bCs/>
+          <w:u w:val="single"/>
+        </w:rPr>
+        <w:t>TASK 1:</w:t>
+      </w:r>
+    </w:p>
+    <w:p>
+      <w:pPr>
+        <w:spacing w:after="0" w:line="240" w:lineRule="auto"/>
+        <w:rPr>
+          <w:rFonts w:ascii="Times New Roman" w:hAnsi="Times New Roman" w:cs="Times New Roman"/>
+        </w:rPr>
+      </w:pPr>
+      <w:r>
+        <w:rPr>
+          <w:rFonts w:ascii="Times New Roman" w:hAnsi="Times New Roman" w:cs="Times New Roman"/>
+        </w:rPr>
+        <w:t>Create</w:t>
+      </w:r>
+      <w:r>
+        <w:rPr>
+          <w:rFonts w:ascii="Times New Roman" w:hAnsi="Times New Roman" w:cs="Times New Roman"/>
+        </w:rPr>
+        <w:t xml:space="preserve"> alternatives for this decision problem using the </w:t>
+      </w:r>
+      <w:r>
+        <w:rPr>
+          <w:rFonts w:ascii="Times New Roman" w:hAnsi="Times New Roman" w:cs="Times New Roman"/>
+        </w:rPr>
+        <w:t>following tables. Table 1 = helps you brainstorm a ‘menu’ of potential management actions, grouped by thematic category</w:t>
+      </w:r>
+    </w:p>
+    <w:p>
+      <w:pPr>
+        <w:spacing w:after="0" w:line="240" w:lineRule="auto"/>
+        <w:rPr>
+          <w:rFonts w:ascii="Times New Roman" w:hAnsi="Times New Roman" w:cs="Times New Roman"/>
+        </w:rPr>
+      </w:pPr>
+      <w:r>
+        <w:rPr>
+          <w:rFonts w:ascii="Times New Roman" w:hAnsi="Times New Roman" w:cs="Times New Roman"/>
+        </w:rPr>
+        <w:t>Table 2 = helps you create the complete strategy table</w:t>
+      </w:r>
+      <w:r>
+        <w:rPr>
+          <w:rFonts w:ascii="Times New Roman" w:hAnsi="Times New Roman" w:cs="Times New Roman"/>
+        </w:rPr>
+        <w:t xml:space="preserve"> </w:t>
+      </w:r>
+      <w:r>
+        <w:rPr>
+          <w:rFonts w:ascii="Times New Roman" w:hAnsi="Times New Roman" w:cs="Times New Roman"/>
+        </w:rPr>
+        <w:t>(create 4 strategies)</w:t>
+      </w:r>
+    </w:p>
+    <w:p>
+      <w:pPr>
+        <w:spacing w:after="0" w:line="240" w:lineRule="auto"/>
+        <w:rPr>
+          <w:rFonts w:ascii="Times New Roman" w:hAnsi="Times New Roman" w:cs="Times New Roman"/>
+        </w:rPr>
+      </w:pPr>
+    </w:p>
+    <w:p>
+      <w:pPr>
+        <w:rPr>
+          <w:rFonts w:ascii="Times New Roman" w:hAnsi="Times New Roman" w:cs="Times New Roman"/>
+        </w:rPr>
+      </w:pPr>
+      <w:r>
+        <w:rPr>
+          <w:rFonts w:ascii="Times New Roman" w:hAnsi="Times New Roman" w:cs="Times New Roman"/>
+        </w:rPr>
+        <w:br w:type="page"/>
+      </w:r>
+    </w:p>
+    <w:p>
+      <w:pPr>
+        <w:spacing w:after="0" w:line="240" w:lineRule="auto"/>
+        <w:rPr>
+          <w:rFonts w:ascii="Times New Roman" w:hAnsi="Times New Roman" w:cs="Times New Roman"/>
+        </w:rPr>
+      </w:pPr>
+      <w:r>
+        <w:rPr>
+          <w:rFonts w:ascii="Times New Roman" w:hAnsi="Times New Roman" w:cs="Times New Roman"/>
+        </w:rPr>
+        <w:lastRenderedPageBreak/>
+        <w:t>Table</w:t>
+      </w:r>
+      <w:r>
+        <w:rPr>
+          <w:rFonts w:ascii="Times New Roman" w:hAnsi="Times New Roman" w:cs="Times New Roman"/>
+        </w:rPr>
+        <w:t xml:space="preserve"> </w:t>
+      </w:r>
+      <w:r>
+        <w:rPr>
+          <w:rFonts w:ascii="Times New Roman" w:hAnsi="Times New Roman" w:cs="Times New Roman"/>
+        </w:rPr>
+        <w:t>1. Brainstorming a menu of management actions</w:t>
+      </w:r>
+    </w:p>
+    <w:tbl>
+      <w:tblPr>
+        <w:tblW w:w="8900" w:type="dxa"/>
+        <w:tblBorders>
+          <w:top w:val="single" w:sz="4" w:space="0" w:color="auto"/>
+          <w:left w:val="single" w:sz="4" w:space="0" w:color="auto"/>
+          <w:bottom w:val="single" w:sz="4" w:space="0" w:color="auto"/>
+          <w:right w:val="single" w:sz="4" w:space="0" w:color="auto"/>
+          <w:insideH w:val="single" w:sz="4" w:space="0" w:color="auto"/>
+          <w:insideV w:val="single" w:sz="4" w:space="0" w:color="auto"/>
+        </w:tblBorders>
+        <w:tblCellMar>
+          <w:left w:w="0" w:type="dxa"/>
+          <w:right w:w="0" w:type="dxa"/>
+        </w:tblCellMar>
+        <w:tblLook w:val="0600" w:firstRow="0" w:lastRow="0" w:firstColumn="0" w:lastColumn="0" w:noHBand="1" w:noVBand="1"/>
+      </w:tblPr>
+      <w:tblGrid>
+        <w:gridCol w:w="1800"/>
+        <w:gridCol w:w="1775"/>
+        <w:gridCol w:w="1775"/>
+        <w:gridCol w:w="1775"/>
+        <w:gridCol w:w="1775"/>
+      </w:tblGrid>
+      <w:tr>
+        <w:trPr>
+          <w:trHeight w:val="954"/>
+        </w:trPr>
+        <w:tc>
+          <w:tcPr>
+            <w:tcW w:w="1800" w:type="dxa"/>
+            <w:shd w:val="clear" w:color="auto" w:fill="FFFFFF"/>
+            <w:tcMar>
+              <w:top w:w="72" w:type="dxa"/>
+              <w:left w:w="144" w:type="dxa"/>
+              <w:bottom w:w="72" w:type="dxa"/>
+              <w:right w:w="144" w:type="dxa"/>
+            </w:tcMar>
+            <w:hideMark/>
+          </w:tcPr>
+          <w:p>
+            <w:pPr>
+              <w:spacing w:after="0" w:line="240" w:lineRule="auto"/>
+              <w:rPr>
+                <w:rFonts w:ascii="Times New Roman" w:hAnsi="Times New Roman" w:cs="Times New Roman"/>
+              </w:rPr>
+            </w:pPr>
+            <w:r>
+              <w:rPr>
+                <w:rFonts w:ascii="Times New Roman" w:hAnsi="Times New Roman" w:cs="Times New Roman"/>
+                <w:i/>
+                <w:iCs/>
+              </w:rPr>
+              <w:t>Themes:</w:t>
+            </w:r>
+          </w:p>
+        </w:tc>
+        <w:tc>
+          <w:tcPr>
+            <w:tcW w:w="1775" w:type="dxa"/>
+            <w:shd w:val="clear" w:color="auto" w:fill="FFFFFF"/>
+            <w:tcMar>
+              <w:top w:w="72" w:type="dxa"/>
+              <w:left w:w="144" w:type="dxa"/>
+              <w:bottom w:w="72" w:type="dxa"/>
+              <w:right w:w="144" w:type="dxa"/>
+            </w:tcMar>
+            <w:vAlign w:val="center"/>
+            <w:hideMark/>
+          </w:tcPr>
+          <w:p>
+            <w:pPr>
+              <w:spacing w:after="0" w:line="240" w:lineRule="auto"/>
+              <w:rPr>
+                <w:rFonts w:ascii="Times New Roman" w:hAnsi="Times New Roman" w:cs="Times New Roman"/>
+              </w:rPr>
+            </w:pPr>
+            <w:r>
+              <w:rPr>
+                <w:rFonts w:ascii="Times New Roman" w:hAnsi="Times New Roman" w:cs="Times New Roman"/>
+                <w:i/>
+                <w:iCs/>
+              </w:rPr>
+              <w:t>Reintroduction</w:t>
+            </w:r>
+          </w:p>
+        </w:tc>
+        <w:tc>
+          <w:tcPr>
+            <w:tcW w:w="1775" w:type="dxa"/>
+            <w:shd w:val="clear" w:color="auto" w:fill="FFFFFF"/>
+            <w:tcMar>
+              <w:top w:w="72" w:type="dxa"/>
+              <w:left w:w="144" w:type="dxa"/>
+              <w:bottom w:w="72" w:type="dxa"/>
+              <w:right w:w="144" w:type="dxa"/>
+            </w:tcMar>
+            <w:vAlign w:val="center"/>
+            <w:hideMark/>
+          </w:tcPr>
+          <w:p>
+            <w:pPr>
+              <w:spacing w:after="0" w:line="240" w:lineRule="auto"/>
+              <w:rPr>
+                <w:rFonts w:ascii="Times New Roman" w:hAnsi="Times New Roman" w:cs="Times New Roman"/>
+              </w:rPr>
+            </w:pPr>
+          </w:p>
+        </w:tc>
+        <w:tc>
+          <w:tcPr>
+            <w:tcW w:w="1775" w:type="dxa"/>
+            <w:shd w:val="clear" w:color="auto" w:fill="FFFFFF"/>
+            <w:tcMar>
+              <w:top w:w="72" w:type="dxa"/>
+              <w:left w:w="144" w:type="dxa"/>
+              <w:bottom w:w="72" w:type="dxa"/>
+              <w:right w:w="144" w:type="dxa"/>
+            </w:tcMar>
+            <w:vAlign w:val="center"/>
+            <w:hideMark/>
+          </w:tcPr>
+          <w:p>
+            <w:pPr>
+              <w:spacing w:after="0" w:line="240" w:lineRule="auto"/>
+              <w:rPr>
+                <w:rFonts w:ascii="Times New Roman" w:hAnsi="Times New Roman" w:cs="Times New Roman"/>
+              </w:rPr>
+            </w:pPr>
+          </w:p>
+        </w:tc>
+        <w:tc>
+          <w:tcPr>
+            <w:tcW w:w="1775" w:type="dxa"/>
+            <w:shd w:val="clear" w:color="auto" w:fill="FFFFFF"/>
+            <w:tcMar>
+              <w:top w:w="72" w:type="dxa"/>
+              <w:left w:w="144" w:type="dxa"/>
+              <w:bottom w:w="72" w:type="dxa"/>
+              <w:right w:w="144" w:type="dxa"/>
+            </w:tcMar>
+            <w:vAlign w:val="center"/>
+            <w:hideMark/>
+          </w:tcPr>
+          <w:p>
+            <w:pPr>
+              <w:spacing w:after="0" w:line="240" w:lineRule="auto"/>
+              <w:rPr>
+                <w:rFonts w:ascii="Times New Roman" w:hAnsi="Times New Roman" w:cs="Times New Roman"/>
+              </w:rPr>
+            </w:pPr>
+          </w:p>
+        </w:tc>
+      </w:tr>
+      <w:tr>
+        <w:trPr>
+          <w:trHeight w:val="5469"/>
+        </w:trPr>
+        <w:tc>
+          <w:tcPr>
+            <w:tcW w:w="1800" w:type="dxa"/>
+            <w:shd w:val="clear" w:color="auto" w:fill="FFFFFF"/>
+            <w:tcMar>
+              <w:top w:w="72" w:type="dxa"/>
+              <w:left w:w="144" w:type="dxa"/>
+              <w:bottom w:w="72" w:type="dxa"/>
+              <w:right w:w="144" w:type="dxa"/>
+            </w:tcMar>
+            <w:hideMark/>
+          </w:tcPr>
+          <w:p>
+            <w:pPr>
+              <w:spacing w:after="0" w:line="240" w:lineRule="auto"/>
+              <w:rPr>
+                <w:rFonts w:ascii="Times New Roman" w:hAnsi="Times New Roman" w:cs="Times New Roman"/>
+              </w:rPr>
+            </w:pPr>
+          </w:p>
+        </w:tc>
+        <w:tc>
+          <w:tcPr>
+            <w:tcW w:w="1775" w:type="dxa"/>
+            <w:shd w:val="clear" w:color="auto" w:fill="FFFFFF"/>
+            <w:tcMar>
+              <w:top w:w="72" w:type="dxa"/>
+              <w:left w:w="144" w:type="dxa"/>
+              <w:bottom w:w="72" w:type="dxa"/>
+              <w:right w:w="144" w:type="dxa"/>
+            </w:tcMar>
+            <w:hideMark/>
+          </w:tcPr>
+          <w:p>
+            <w:pPr>
+              <w:spacing w:after="0" w:line="240" w:lineRule="auto"/>
+              <w:rPr>
+                <w:rFonts w:ascii="Times New Roman" w:hAnsi="Times New Roman" w:cs="Times New Roman"/>
+              </w:rPr>
+            </w:pPr>
+            <w:r>
+              <w:rPr>
+                <w:rFonts w:ascii="Times New Roman" w:hAnsi="Times New Roman" w:cs="Times New Roman"/>
+              </w:rPr>
+              <w:t xml:space="preserve">Status Quo </w:t>
+            </w:r>
+          </w:p>
+          <w:p>
+            <w:pPr>
+              <w:spacing w:after="0" w:line="240" w:lineRule="auto"/>
+              <w:rPr>
+                <w:rFonts w:ascii="Times New Roman" w:hAnsi="Times New Roman" w:cs="Times New Roman"/>
+              </w:rPr>
+            </w:pPr>
+            <w:r>
+              <w:rPr>
+                <w:rFonts w:ascii="Times New Roman" w:hAnsi="Times New Roman" w:cs="Times New Roman"/>
+              </w:rPr>
+              <w:t>(No reintroduction)</w:t>
+            </w:r>
+          </w:p>
+          <w:p>
+            <w:pPr>
+              <w:spacing w:after="0" w:line="240" w:lineRule="auto"/>
+              <w:rPr>
+                <w:rFonts w:ascii="Times New Roman" w:hAnsi="Times New Roman" w:cs="Times New Roman"/>
+              </w:rPr>
+            </w:pPr>
+          </w:p>
+          <w:p>
+            <w:pPr>
+              <w:spacing w:after="0" w:line="240" w:lineRule="auto"/>
+              <w:rPr>
+                <w:rFonts w:ascii="Times New Roman" w:hAnsi="Times New Roman" w:cs="Times New Roman"/>
+              </w:rPr>
+            </w:pPr>
+          </w:p>
+          <w:p>
+            <w:pPr>
+              <w:spacing w:after="0" w:line="240" w:lineRule="auto"/>
+              <w:rPr>
+                <w:rFonts w:ascii="Times New Roman" w:hAnsi="Times New Roman" w:cs="Times New Roman"/>
+              </w:rPr>
+            </w:pPr>
+          </w:p>
+          <w:p>
+            <w:pPr>
+              <w:spacing w:after="0" w:line="240" w:lineRule="auto"/>
+              <w:rPr>
+                <w:rFonts w:ascii="Times New Roman" w:hAnsi="Times New Roman" w:cs="Times New Roman"/>
+              </w:rPr>
+            </w:pPr>
+          </w:p>
+          <w:p>
+            <w:pPr>
+              <w:spacing w:after="0" w:line="240" w:lineRule="auto"/>
+              <w:rPr>
+                <w:rFonts w:ascii="Times New Roman" w:hAnsi="Times New Roman" w:cs="Times New Roman"/>
+              </w:rPr>
+            </w:pPr>
+            <w:r>
+              <w:rPr>
+                <w:rFonts w:ascii="Times New Roman" w:hAnsi="Times New Roman" w:cs="Times New Roman"/>
+              </w:rPr>
+              <w:t>Reintroduce 20 birds in Refuge A</w:t>
+            </w:r>
+          </w:p>
+          <w:p>
+            <w:pPr>
+              <w:spacing w:after="0" w:line="240" w:lineRule="auto"/>
+              <w:rPr>
+                <w:rFonts w:ascii="Times New Roman" w:hAnsi="Times New Roman" w:cs="Times New Roman"/>
+              </w:rPr>
+            </w:pPr>
+          </w:p>
+          <w:p>
+            <w:pPr>
+              <w:spacing w:after="0" w:line="240" w:lineRule="auto"/>
+              <w:rPr>
+                <w:rFonts w:ascii="Times New Roman" w:hAnsi="Times New Roman" w:cs="Times New Roman"/>
+              </w:rPr>
+            </w:pPr>
+          </w:p>
+          <w:p>
+            <w:pPr>
+              <w:spacing w:after="0" w:line="240" w:lineRule="auto"/>
+              <w:rPr>
+                <w:rFonts w:ascii="Times New Roman" w:hAnsi="Times New Roman" w:cs="Times New Roman"/>
+              </w:rPr>
+            </w:pPr>
+          </w:p>
+          <w:p>
+            <w:pPr>
+              <w:spacing w:after="0" w:line="240" w:lineRule="auto"/>
+              <w:rPr>
+                <w:rFonts w:ascii="Times New Roman" w:hAnsi="Times New Roman" w:cs="Times New Roman"/>
+              </w:rPr>
+            </w:pPr>
+          </w:p>
+          <w:p>
+            <w:pPr>
+              <w:spacing w:after="0" w:line="240" w:lineRule="auto"/>
+              <w:rPr>
+                <w:rFonts w:ascii="Times New Roman" w:hAnsi="Times New Roman" w:cs="Times New Roman"/>
+              </w:rPr>
+            </w:pPr>
+            <w:r>
+              <w:rPr>
+                <w:rFonts w:ascii="Times New Roman" w:hAnsi="Times New Roman" w:cs="Times New Roman"/>
+              </w:rPr>
+              <w:t>Reintroduce 20 birds in Refuge B</w:t>
+            </w:r>
+          </w:p>
+          <w:p>
+            <w:pPr>
+              <w:spacing w:after="0" w:line="240" w:lineRule="auto"/>
+              <w:rPr>
+                <w:rFonts w:ascii="Times New Roman" w:hAnsi="Times New Roman" w:cs="Times New Roman"/>
+              </w:rPr>
+            </w:pPr>
+          </w:p>
+          <w:p>
+            <w:pPr>
+              <w:spacing w:after="0" w:line="240" w:lineRule="auto"/>
+              <w:rPr>
+                <w:rFonts w:ascii="Times New Roman" w:hAnsi="Times New Roman" w:cs="Times New Roman"/>
+              </w:rPr>
+            </w:pPr>
+          </w:p>
+          <w:p>
+            <w:pPr>
+              <w:spacing w:after="0" w:line="240" w:lineRule="auto"/>
+              <w:rPr>
+                <w:rFonts w:ascii="Times New Roman" w:hAnsi="Times New Roman" w:cs="Times New Roman"/>
+              </w:rPr>
+            </w:pPr>
+          </w:p>
+          <w:p>
+            <w:pPr>
+              <w:spacing w:after="0" w:line="240" w:lineRule="auto"/>
+              <w:rPr>
+                <w:rFonts w:ascii="Times New Roman" w:hAnsi="Times New Roman" w:cs="Times New Roman"/>
+              </w:rPr>
+            </w:pPr>
+            <w:r>
+              <w:rPr>
+                <w:rFonts w:ascii="Times New Roman" w:hAnsi="Times New Roman" w:cs="Times New Roman"/>
+              </w:rPr>
+              <w:t>Reintroduce 10 in Refuge A &amp; 10 in B</w:t>
+            </w:r>
+          </w:p>
+        </w:tc>
+        <w:tc>
+          <w:tcPr>
+            <w:tcW w:w="1775" w:type="dxa"/>
+            <w:shd w:val="clear" w:color="auto" w:fill="FFFFFF"/>
+            <w:tcMar>
+              <w:top w:w="72" w:type="dxa"/>
+              <w:left w:w="144" w:type="dxa"/>
+              <w:bottom w:w="72" w:type="dxa"/>
+              <w:right w:w="144" w:type="dxa"/>
+            </w:tcMar>
+            <w:hideMark/>
+          </w:tcPr>
+          <w:p>
+            <w:pPr>
+              <w:spacing w:after="0" w:line="240" w:lineRule="auto"/>
+              <w:rPr>
+                <w:rFonts w:ascii="Times New Roman" w:hAnsi="Times New Roman" w:cs="Times New Roman"/>
+              </w:rPr>
+            </w:pPr>
+          </w:p>
+        </w:tc>
+        <w:tc>
+          <w:tcPr>
+            <w:tcW w:w="1775" w:type="dxa"/>
+            <w:shd w:val="clear" w:color="auto" w:fill="FFFFFF"/>
+            <w:tcMar>
+              <w:top w:w="72" w:type="dxa"/>
+              <w:left w:w="144" w:type="dxa"/>
+              <w:bottom w:w="72" w:type="dxa"/>
+              <w:right w:w="144" w:type="dxa"/>
+            </w:tcMar>
+            <w:hideMark/>
+          </w:tcPr>
+          <w:p>
+            <w:pPr>
+              <w:spacing w:after="0" w:line="240" w:lineRule="auto"/>
+              <w:rPr>
+                <w:rFonts w:ascii="Times New Roman" w:hAnsi="Times New Roman" w:cs="Times New Roman"/>
+              </w:rPr>
+            </w:pPr>
+          </w:p>
+        </w:tc>
+        <w:tc>
+          <w:tcPr>
+            <w:tcW w:w="1775" w:type="dxa"/>
+            <w:shd w:val="clear" w:color="auto" w:fill="FFFFFF"/>
+            <w:tcMar>
+              <w:top w:w="72" w:type="dxa"/>
+              <w:left w:w="144" w:type="dxa"/>
+              <w:bottom w:w="72" w:type="dxa"/>
+              <w:right w:w="144" w:type="dxa"/>
+            </w:tcMar>
+            <w:hideMark/>
+          </w:tcPr>
+          <w:p>
+            <w:pPr>
+              <w:spacing w:after="0" w:line="240" w:lineRule="auto"/>
+              <w:rPr>
+                <w:rFonts w:ascii="Times New Roman" w:hAnsi="Times New Roman" w:cs="Times New Roman"/>
+              </w:rPr>
+            </w:pPr>
+          </w:p>
+        </w:tc>
+      </w:tr>
+    </w:tbl>
+    <w:p>
+      <w:pPr>
+        <w:spacing w:after="0" w:line="240" w:lineRule="auto"/>
+        <w:rPr>
+          <w:rFonts w:ascii="Times New Roman" w:hAnsi="Times New Roman" w:cs="Times New Roman"/>
+        </w:rPr>
+      </w:pPr>
+    </w:p>
+    <w:p>
+      <w:pPr>
+        <w:rPr>
+          <w:rFonts w:ascii="Times New Roman" w:hAnsi="Times New Roman" w:cs="Times New Roman"/>
+        </w:rPr>
+      </w:pPr>
+      <w:r>
+        <w:rPr>
+          <w:rFonts w:ascii="Times New Roman" w:hAnsi="Times New Roman" w:cs="Times New Roman"/>
+        </w:rPr>
+        <w:br w:type="page"/>
+      </w:r>
+    </w:p>
+    <w:p>
+      <w:pPr>
+        <w:spacing w:after="0" w:line="240" w:lineRule="auto"/>
+        <w:rPr>
+          <w:rFonts w:ascii="Times New Roman" w:hAnsi="Times New Roman" w:cs="Times New Roman"/>
+        </w:rPr>
+      </w:pPr>
+      <w:r>
+        <w:rPr>
+          <w:rFonts w:ascii="Times New Roman" w:hAnsi="Times New Roman" w:cs="Times New Roman"/>
+        </w:rPr>
+        <w:lastRenderedPageBreak/>
+        <w:t>Table 2. Create strategy table</w:t>
+      </w:r>
+    </w:p>
+    <w:p>
+      <w:pPr>
+        <w:spacing w:after="0" w:line="240" w:lineRule="auto"/>
+        <w:rPr>
+          <w:rFonts w:ascii="Times New Roman" w:hAnsi="Times New Roman" w:cs="Times New Roman"/>
+        </w:rPr>
+      </w:pPr>
+    </w:p>
+    <w:tbl>
+      <w:tblPr>
+        <w:tblW w:w="9738" w:type="dxa"/>
+        <w:tblLayout w:type="fixed"/>
+        <w:tblCellMar>
+          <w:left w:w="0" w:type="dxa"/>
+          <w:right w:w="0" w:type="dxa"/>
+        </w:tblCellMar>
+        <w:tblLook w:val="0600" w:firstRow="0" w:lastRow="0" w:firstColumn="0" w:lastColumn="0" w:noHBand="1" w:noVBand="1"/>
+      </w:tblPr>
+      <w:tblGrid>
+        <w:gridCol w:w="2386"/>
+        <w:gridCol w:w="1838"/>
+        <w:gridCol w:w="1838"/>
+        <w:gridCol w:w="1838"/>
+        <w:gridCol w:w="1838"/>
+      </w:tblGrid>
+      <w:tr>
+        <w:trPr>
+          <w:trHeight w:val="1240"/>
+        </w:trPr>
+        <w:tc>
+          <w:tcPr>
+            <w:tcW w:w="2386" w:type="dxa"/>
+            <w:tcBorders>
+              <w:top w:val="single" w:sz="8" w:space="0" w:color="000000"/>
+              <w:left w:val="single" w:sz="8" w:space="0" w:color="000000"/>
+              <w:bottom w:val="single" w:sz="8" w:space="0" w:color="000000"/>
+              <w:right w:val="single" w:sz="8" w:space="0" w:color="000000"/>
+            </w:tcBorders>
+            <w:shd w:val="clear" w:color="auto" w:fill="FFFFFF"/>
+            <w:tcMar>
+              <w:top w:w="72" w:type="dxa"/>
+              <w:left w:w="144" w:type="dxa"/>
+              <w:bottom w:w="72" w:type="dxa"/>
+              <w:right w:w="144" w:type="dxa"/>
+            </w:tcMar>
+            <w:vAlign w:val="bottom"/>
+            <w:hideMark/>
+          </w:tcPr>
+          <w:p>
+            <w:pPr>
+              <w:spacing w:after="0" w:line="240" w:lineRule="auto"/>
+              <w:rPr>
+                <w:rFonts w:ascii="Times New Roman" w:hAnsi="Times New Roman" w:cs="Times New Roman"/>
+              </w:rPr>
+            </w:pPr>
+            <w:r>
+              <w:rPr>
+                <w:rFonts w:ascii="Times New Roman" w:hAnsi="Times New Roman" w:cs="Times New Roman"/>
+              </w:rPr>
+              <w:t xml:space="preserve">Themes→ </w:t>
+            </w:r>
+          </w:p>
+          <w:p>
+            <w:pPr>
+              <w:spacing w:after="0" w:line="240" w:lineRule="auto"/>
+              <w:rPr>
+                <w:rFonts w:ascii="Times New Roman" w:hAnsi="Times New Roman" w:cs="Times New Roman"/>
+              </w:rPr>
+            </w:pPr>
+          </w:p>
+          <w:p>
+            <w:pPr>
+              <w:spacing w:after="0" w:line="240" w:lineRule="auto"/>
+              <w:rPr>
+                <w:rFonts w:ascii="Times New Roman" w:hAnsi="Times New Roman" w:cs="Times New Roman"/>
+              </w:rPr>
+            </w:pPr>
+          </w:p>
+          <w:p>
+            <w:pPr>
+              <w:spacing w:after="0" w:line="240" w:lineRule="auto"/>
+              <w:rPr>
+                <w:rFonts w:ascii="Times New Roman" w:hAnsi="Times New Roman" w:cs="Times New Roman"/>
+              </w:rPr>
+            </w:pPr>
+            <w:r>
+              <w:rPr>
+                <w:rFonts w:ascii="Times New Roman" w:hAnsi="Times New Roman" w:cs="Times New Roman"/>
+              </w:rPr>
+              <w:t>↓ Strategies</w:t>
+            </w:r>
+          </w:p>
+        </w:tc>
+        <w:tc>
+          <w:tcPr>
+            <w:tcW w:w="1838" w:type="dxa"/>
+            <w:tcBorders>
+              <w:top w:val="single" w:sz="8" w:space="0" w:color="000000"/>
+              <w:left w:val="single" w:sz="8" w:space="0" w:color="000000"/>
+              <w:bottom w:val="single" w:sz="8" w:space="0" w:color="000000"/>
+              <w:right w:val="single" w:sz="8" w:space="0" w:color="000000"/>
+            </w:tcBorders>
+            <w:shd w:val="clear" w:color="auto" w:fill="FFFFFF"/>
+            <w:tcMar>
+              <w:top w:w="72" w:type="dxa"/>
+              <w:left w:w="144" w:type="dxa"/>
+              <w:bottom w:w="72" w:type="dxa"/>
+              <w:right w:w="144" w:type="dxa"/>
+            </w:tcMar>
+            <w:vAlign w:val="center"/>
+            <w:hideMark/>
+          </w:tcPr>
+          <w:p>
+            <w:pPr>
+              <w:spacing w:after="0" w:line="240" w:lineRule="auto"/>
+              <w:rPr>
+                <w:rFonts w:ascii="Times New Roman" w:hAnsi="Times New Roman" w:cs="Times New Roman"/>
+              </w:rPr>
+            </w:pPr>
+            <w:r>
+              <w:rPr>
+                <w:rFonts w:ascii="Times New Roman" w:hAnsi="Times New Roman" w:cs="Times New Roman"/>
+              </w:rPr>
+              <w:t>Reintroduction</w:t>
+            </w:r>
+          </w:p>
+        </w:tc>
+        <w:tc>
+          <w:tcPr>
+            <w:tcW w:w="1838" w:type="dxa"/>
+            <w:tcBorders>
+              <w:top w:val="single" w:sz="8" w:space="0" w:color="000000"/>
+              <w:left w:val="single" w:sz="8" w:space="0" w:color="000000"/>
+              <w:bottom w:val="single" w:sz="8" w:space="0" w:color="000000"/>
+              <w:right w:val="single" w:sz="8" w:space="0" w:color="000000"/>
+            </w:tcBorders>
+            <w:shd w:val="clear" w:color="auto" w:fill="FFFFFF"/>
+            <w:tcMar>
+              <w:top w:w="72" w:type="dxa"/>
+              <w:left w:w="144" w:type="dxa"/>
+              <w:bottom w:w="72" w:type="dxa"/>
+              <w:right w:w="144" w:type="dxa"/>
+            </w:tcMar>
+            <w:vAlign w:val="center"/>
+            <w:hideMark/>
+          </w:tcPr>
+          <w:p>
+            <w:pPr>
+              <w:spacing w:after="0" w:line="240" w:lineRule="auto"/>
+              <w:rPr>
+                <w:rFonts w:ascii="Times New Roman" w:hAnsi="Times New Roman" w:cs="Times New Roman"/>
+              </w:rPr>
+            </w:pPr>
+          </w:p>
+        </w:tc>
+        <w:tc>
+          <w:tcPr>
+            <w:tcW w:w="1838" w:type="dxa"/>
+            <w:tcBorders>
+              <w:top w:val="single" w:sz="8" w:space="0" w:color="000000"/>
+              <w:left w:val="single" w:sz="8" w:space="0" w:color="000000"/>
+              <w:bottom w:val="single" w:sz="8" w:space="0" w:color="000000"/>
+              <w:right w:val="single" w:sz="8" w:space="0" w:color="000000"/>
+            </w:tcBorders>
+            <w:shd w:val="clear" w:color="auto" w:fill="FFFFFF"/>
+            <w:tcMar>
+              <w:top w:w="72" w:type="dxa"/>
+              <w:left w:w="144" w:type="dxa"/>
+              <w:bottom w:w="72" w:type="dxa"/>
+              <w:right w:w="144" w:type="dxa"/>
+            </w:tcMar>
+            <w:vAlign w:val="center"/>
+            <w:hideMark/>
+          </w:tcPr>
+          <w:p>
+            <w:pPr>
+              <w:spacing w:after="0" w:line="240" w:lineRule="auto"/>
+              <w:rPr>
+                <w:rFonts w:ascii="Times New Roman" w:hAnsi="Times New Roman" w:cs="Times New Roman"/>
+              </w:rPr>
+            </w:pPr>
+          </w:p>
+        </w:tc>
+        <w:tc>
+          <w:tcPr>
+            <w:tcW w:w="1838" w:type="dxa"/>
+            <w:tcBorders>
+              <w:top w:val="single" w:sz="8" w:space="0" w:color="000000"/>
+              <w:left w:val="single" w:sz="8" w:space="0" w:color="000000"/>
+              <w:bottom w:val="single" w:sz="8" w:space="0" w:color="000000"/>
+              <w:right w:val="single" w:sz="8" w:space="0" w:color="000000"/>
+            </w:tcBorders>
+            <w:shd w:val="clear" w:color="auto" w:fill="FFFFFF"/>
+            <w:tcMar>
+              <w:top w:w="72" w:type="dxa"/>
+              <w:left w:w="144" w:type="dxa"/>
+              <w:bottom w:w="72" w:type="dxa"/>
+              <w:right w:w="144" w:type="dxa"/>
+            </w:tcMar>
+            <w:vAlign w:val="center"/>
+            <w:hideMark/>
+          </w:tcPr>
+          <w:p>
+            <w:pPr>
+              <w:spacing w:after="0" w:line="240" w:lineRule="auto"/>
+              <w:rPr>
+                <w:rFonts w:ascii="Times New Roman" w:hAnsi="Times New Roman" w:cs="Times New Roman"/>
+              </w:rPr>
+            </w:pPr>
+          </w:p>
+        </w:tc>
+      </w:tr>
+      <w:tr>
+        <w:trPr>
+          <w:trHeight w:val="1352"/>
+        </w:trPr>
+        <w:tc>
+          <w:tcPr>
+            <w:tcW w:w="2386" w:type="dxa"/>
+            <w:tcBorders>
+              <w:top w:val="single" w:sz="8" w:space="0" w:color="000000"/>
+              <w:left w:val="single" w:sz="8" w:space="0" w:color="000000"/>
+              <w:bottom w:val="single" w:sz="8" w:space="0" w:color="000000"/>
+              <w:right w:val="single" w:sz="8" w:space="0" w:color="000000"/>
+            </w:tcBorders>
+            <w:shd w:val="clear" w:color="auto" w:fill="FFFFFF"/>
+            <w:tcMar>
+              <w:top w:w="72" w:type="dxa"/>
+              <w:left w:w="144" w:type="dxa"/>
+              <w:bottom w:w="72" w:type="dxa"/>
+              <w:right w:w="144" w:type="dxa"/>
+            </w:tcMar>
+            <w:vAlign w:val="center"/>
+            <w:hideMark/>
+          </w:tcPr>
+          <w:p>
+            <w:pPr>
+              <w:spacing w:after="0" w:line="240" w:lineRule="auto"/>
+              <w:rPr>
+                <w:rFonts w:ascii="Times New Roman" w:hAnsi="Times New Roman" w:cs="Times New Roman"/>
+              </w:rPr>
+            </w:pPr>
+          </w:p>
+        </w:tc>
+        <w:tc>
+          <w:tcPr>
+            <w:tcW w:w="1838" w:type="dxa"/>
+            <w:tcBorders>
+              <w:top w:val="single" w:sz="8" w:space="0" w:color="000000"/>
+              <w:left w:val="single" w:sz="8" w:space="0" w:color="000000"/>
+              <w:bottom w:val="single" w:sz="8" w:space="0" w:color="000000"/>
+              <w:right w:val="single" w:sz="8" w:space="0" w:color="000000"/>
+            </w:tcBorders>
+            <w:shd w:val="clear" w:color="auto" w:fill="FFFFFF"/>
+            <w:tcMar>
+              <w:top w:w="72" w:type="dxa"/>
+              <w:left w:w="144" w:type="dxa"/>
+              <w:bottom w:w="72" w:type="dxa"/>
+              <w:right w:w="144" w:type="dxa"/>
+            </w:tcMar>
+            <w:vAlign w:val="center"/>
+            <w:hideMark/>
+          </w:tcPr>
+          <w:p>
+            <w:pPr>
+              <w:spacing w:after="0" w:line="240" w:lineRule="auto"/>
+              <w:rPr>
+                <w:rFonts w:ascii="Times New Roman" w:hAnsi="Times New Roman" w:cs="Times New Roman"/>
+              </w:rPr>
+            </w:pPr>
+          </w:p>
+        </w:tc>
+        <w:tc>
+          <w:tcPr>
+            <w:tcW w:w="1838" w:type="dxa"/>
+            <w:tcBorders>
+              <w:top w:val="single" w:sz="8" w:space="0" w:color="000000"/>
+              <w:left w:val="single" w:sz="8" w:space="0" w:color="000000"/>
+              <w:bottom w:val="single" w:sz="8" w:space="0" w:color="000000"/>
+              <w:right w:val="single" w:sz="8" w:space="0" w:color="000000"/>
+            </w:tcBorders>
+            <w:shd w:val="clear" w:color="auto" w:fill="FFFFFF"/>
+            <w:tcMar>
+              <w:top w:w="72" w:type="dxa"/>
+              <w:left w:w="144" w:type="dxa"/>
+              <w:bottom w:w="72" w:type="dxa"/>
+              <w:right w:w="144" w:type="dxa"/>
+            </w:tcMar>
+            <w:vAlign w:val="center"/>
+            <w:hideMark/>
+          </w:tcPr>
+          <w:p>
+            <w:pPr>
+              <w:spacing w:after="0" w:line="240" w:lineRule="auto"/>
+              <w:rPr>
+                <w:rFonts w:ascii="Times New Roman" w:hAnsi="Times New Roman" w:cs="Times New Roman"/>
+              </w:rPr>
+            </w:pPr>
+          </w:p>
+        </w:tc>
+        <w:tc>
+          <w:tcPr>
+            <w:tcW w:w="1838" w:type="dxa"/>
+            <w:tcBorders>
+              <w:top w:val="single" w:sz="8" w:space="0" w:color="000000"/>
+              <w:left w:val="single" w:sz="8" w:space="0" w:color="000000"/>
+              <w:bottom w:val="single" w:sz="8" w:space="0" w:color="000000"/>
+              <w:right w:val="single" w:sz="8" w:space="0" w:color="000000"/>
+            </w:tcBorders>
+            <w:shd w:val="clear" w:color="auto" w:fill="FFFFFF"/>
+            <w:tcMar>
+              <w:top w:w="72" w:type="dxa"/>
+              <w:left w:w="144" w:type="dxa"/>
+              <w:bottom w:w="72" w:type="dxa"/>
+              <w:right w:w="144" w:type="dxa"/>
+            </w:tcMar>
+            <w:vAlign w:val="center"/>
+            <w:hideMark/>
+          </w:tcPr>
+          <w:p>
+            <w:pPr>
+              <w:spacing w:after="0" w:line="240" w:lineRule="auto"/>
+              <w:rPr>
+                <w:rFonts w:ascii="Times New Roman" w:hAnsi="Times New Roman" w:cs="Times New Roman"/>
+              </w:rPr>
+            </w:pPr>
+          </w:p>
+        </w:tc>
+        <w:tc>
+          <w:tcPr>
+            <w:tcW w:w="1838" w:type="dxa"/>
+            <w:tcBorders>
+              <w:top w:val="single" w:sz="8" w:space="0" w:color="000000"/>
+              <w:left w:val="single" w:sz="8" w:space="0" w:color="000000"/>
+              <w:bottom w:val="single" w:sz="8" w:space="0" w:color="000000"/>
+              <w:right w:val="single" w:sz="8" w:space="0" w:color="000000"/>
+            </w:tcBorders>
+            <w:shd w:val="clear" w:color="auto" w:fill="FFFFFF"/>
+            <w:tcMar>
+              <w:top w:w="72" w:type="dxa"/>
+              <w:left w:w="144" w:type="dxa"/>
+              <w:bottom w:w="72" w:type="dxa"/>
+              <w:right w:w="144" w:type="dxa"/>
+            </w:tcMar>
+            <w:vAlign w:val="center"/>
+            <w:hideMark/>
+          </w:tcPr>
+          <w:p>
+            <w:pPr>
+              <w:spacing w:after="0" w:line="240" w:lineRule="auto"/>
+              <w:rPr>
+                <w:rFonts w:ascii="Times New Roman" w:hAnsi="Times New Roman" w:cs="Times New Roman"/>
+              </w:rPr>
+            </w:pPr>
+          </w:p>
+        </w:tc>
+      </w:tr>
+      <w:tr>
+        <w:trPr>
+          <w:trHeight w:val="1352"/>
+        </w:trPr>
+        <w:tc>
+          <w:tcPr>
+            <w:tcW w:w="2386" w:type="dxa"/>
+            <w:tcBorders>
+              <w:top w:val="single" w:sz="8" w:space="0" w:color="000000"/>
+              <w:left w:val="single" w:sz="8" w:space="0" w:color="000000"/>
+              <w:bottom w:val="single" w:sz="8" w:space="0" w:color="000000"/>
+              <w:right w:val="single" w:sz="8" w:space="0" w:color="000000"/>
+            </w:tcBorders>
+            <w:shd w:val="clear" w:color="auto" w:fill="FFFFFF"/>
+            <w:tcMar>
+              <w:top w:w="72" w:type="dxa"/>
+              <w:left w:w="144" w:type="dxa"/>
+              <w:bottom w:w="72" w:type="dxa"/>
+              <w:right w:w="144" w:type="dxa"/>
+            </w:tcMar>
+            <w:vAlign w:val="center"/>
+            <w:hideMark/>
+          </w:tcPr>
+          <w:p>
+            <w:pPr>
+              <w:spacing w:after="0" w:line="240" w:lineRule="auto"/>
+              <w:rPr>
+                <w:rFonts w:ascii="Times New Roman" w:hAnsi="Times New Roman" w:cs="Times New Roman"/>
+              </w:rPr>
+            </w:pPr>
+          </w:p>
+        </w:tc>
+        <w:tc>
+          <w:tcPr>
+            <w:tcW w:w="1838" w:type="dxa"/>
+            <w:tcBorders>
+              <w:top w:val="single" w:sz="8" w:space="0" w:color="000000"/>
+              <w:left w:val="single" w:sz="8" w:space="0" w:color="000000"/>
+              <w:bottom w:val="single" w:sz="8" w:space="0" w:color="000000"/>
+              <w:right w:val="single" w:sz="8" w:space="0" w:color="000000"/>
+            </w:tcBorders>
+            <w:shd w:val="clear" w:color="auto" w:fill="FFFFFF"/>
+            <w:tcMar>
+              <w:top w:w="72" w:type="dxa"/>
+              <w:left w:w="144" w:type="dxa"/>
+              <w:bottom w:w="72" w:type="dxa"/>
+              <w:right w:w="144" w:type="dxa"/>
+            </w:tcMar>
+            <w:vAlign w:val="center"/>
+            <w:hideMark/>
+          </w:tcPr>
+          <w:p>
+            <w:pPr>
+              <w:spacing w:after="0" w:line="240" w:lineRule="auto"/>
+              <w:rPr>
+                <w:rFonts w:ascii="Times New Roman" w:hAnsi="Times New Roman" w:cs="Times New Roman"/>
+              </w:rPr>
+            </w:pPr>
+          </w:p>
+        </w:tc>
+        <w:tc>
+          <w:tcPr>
+            <w:tcW w:w="1838" w:type="dxa"/>
+            <w:tcBorders>
+              <w:top w:val="single" w:sz="8" w:space="0" w:color="000000"/>
+              <w:left w:val="single" w:sz="8" w:space="0" w:color="000000"/>
+              <w:bottom w:val="single" w:sz="8" w:space="0" w:color="000000"/>
+              <w:right w:val="single" w:sz="8" w:space="0" w:color="000000"/>
+            </w:tcBorders>
+            <w:shd w:val="clear" w:color="auto" w:fill="FFFFFF"/>
+            <w:tcMar>
+              <w:top w:w="72" w:type="dxa"/>
+              <w:left w:w="144" w:type="dxa"/>
+              <w:bottom w:w="72" w:type="dxa"/>
+              <w:right w:w="144" w:type="dxa"/>
+            </w:tcMar>
+            <w:vAlign w:val="center"/>
+            <w:hideMark/>
+          </w:tcPr>
+          <w:p>
+            <w:pPr>
+              <w:spacing w:after="0" w:line="240" w:lineRule="auto"/>
+              <w:rPr>
+                <w:rFonts w:ascii="Times New Roman" w:hAnsi="Times New Roman" w:cs="Times New Roman"/>
+              </w:rPr>
+            </w:pPr>
+          </w:p>
+        </w:tc>
+        <w:tc>
+          <w:tcPr>
+            <w:tcW w:w="1838" w:type="dxa"/>
+            <w:tcBorders>
+              <w:top w:val="single" w:sz="8" w:space="0" w:color="000000"/>
+              <w:left w:val="single" w:sz="8" w:space="0" w:color="000000"/>
+              <w:bottom w:val="single" w:sz="8" w:space="0" w:color="000000"/>
+              <w:right w:val="single" w:sz="8" w:space="0" w:color="000000"/>
+            </w:tcBorders>
+            <w:shd w:val="clear" w:color="auto" w:fill="FFFFFF"/>
+            <w:tcMar>
+              <w:top w:w="72" w:type="dxa"/>
+              <w:left w:w="144" w:type="dxa"/>
+              <w:bottom w:w="72" w:type="dxa"/>
+              <w:right w:w="144" w:type="dxa"/>
+            </w:tcMar>
+            <w:vAlign w:val="center"/>
+            <w:hideMark/>
+          </w:tcPr>
+          <w:p>
+            <w:pPr>
+              <w:spacing w:after="0" w:line="240" w:lineRule="auto"/>
+              <w:rPr>
+                <w:rFonts w:ascii="Times New Roman" w:hAnsi="Times New Roman" w:cs="Times New Roman"/>
+              </w:rPr>
+            </w:pPr>
+          </w:p>
+        </w:tc>
+        <w:tc>
+          <w:tcPr>
+            <w:tcW w:w="1838" w:type="dxa"/>
+            <w:tcBorders>
+              <w:top w:val="single" w:sz="8" w:space="0" w:color="000000"/>
+              <w:left w:val="single" w:sz="8" w:space="0" w:color="000000"/>
+              <w:bottom w:val="single" w:sz="8" w:space="0" w:color="000000"/>
+              <w:right w:val="single" w:sz="8" w:space="0" w:color="000000"/>
+            </w:tcBorders>
+            <w:shd w:val="clear" w:color="auto" w:fill="FFFFFF"/>
+            <w:tcMar>
+              <w:top w:w="72" w:type="dxa"/>
+              <w:left w:w="144" w:type="dxa"/>
+              <w:bottom w:w="72" w:type="dxa"/>
+              <w:right w:w="144" w:type="dxa"/>
+            </w:tcMar>
+            <w:vAlign w:val="center"/>
+            <w:hideMark/>
+          </w:tcPr>
+          <w:p>
+            <w:pPr>
+              <w:spacing w:after="0" w:line="240" w:lineRule="auto"/>
+              <w:rPr>
+                <w:rFonts w:ascii="Times New Roman" w:hAnsi="Times New Roman" w:cs="Times New Roman"/>
+              </w:rPr>
+            </w:pPr>
+          </w:p>
+        </w:tc>
+      </w:tr>
+      <w:tr>
+        <w:trPr>
+          <w:trHeight w:val="1352"/>
+        </w:trPr>
+        <w:tc>
+          <w:tcPr>
+            <w:tcW w:w="2386" w:type="dxa"/>
+            <w:tcBorders>
+              <w:top w:val="single" w:sz="8" w:space="0" w:color="000000"/>
+              <w:left w:val="single" w:sz="8" w:space="0" w:color="000000"/>
+              <w:bottom w:val="single" w:sz="8" w:space="0" w:color="000000"/>
+              <w:right w:val="single" w:sz="8" w:space="0" w:color="000000"/>
+            </w:tcBorders>
+            <w:shd w:val="clear" w:color="auto" w:fill="FFFFFF"/>
+            <w:tcMar>
+              <w:top w:w="72" w:type="dxa"/>
+              <w:left w:w="144" w:type="dxa"/>
+              <w:bottom w:w="72" w:type="dxa"/>
+              <w:right w:w="144" w:type="dxa"/>
+            </w:tcMar>
+            <w:vAlign w:val="center"/>
+            <w:hideMark/>
+          </w:tcPr>
+          <w:p>
+            <w:pPr>
+              <w:spacing w:after="0" w:line="240" w:lineRule="auto"/>
+              <w:rPr>
+                <w:rFonts w:ascii="Times New Roman" w:hAnsi="Times New Roman" w:cs="Times New Roman"/>
+              </w:rPr>
+            </w:pPr>
+          </w:p>
+        </w:tc>
+        <w:tc>
+          <w:tcPr>
+            <w:tcW w:w="1838" w:type="dxa"/>
+            <w:tcBorders>
+              <w:top w:val="single" w:sz="8" w:space="0" w:color="000000"/>
+              <w:left w:val="single" w:sz="8" w:space="0" w:color="000000"/>
+              <w:bottom w:val="single" w:sz="8" w:space="0" w:color="000000"/>
+              <w:right w:val="single" w:sz="8" w:space="0" w:color="000000"/>
+            </w:tcBorders>
+            <w:shd w:val="clear" w:color="auto" w:fill="FFFFFF"/>
+            <w:tcMar>
+              <w:top w:w="72" w:type="dxa"/>
+              <w:left w:w="144" w:type="dxa"/>
+              <w:bottom w:w="72" w:type="dxa"/>
+              <w:right w:w="144" w:type="dxa"/>
+            </w:tcMar>
+            <w:vAlign w:val="center"/>
+            <w:hideMark/>
+          </w:tcPr>
+          <w:p>
+            <w:pPr>
+              <w:spacing w:after="0" w:line="240" w:lineRule="auto"/>
+              <w:rPr>
+                <w:rFonts w:ascii="Times New Roman" w:hAnsi="Times New Roman" w:cs="Times New Roman"/>
+              </w:rPr>
+            </w:pPr>
+          </w:p>
+        </w:tc>
+        <w:tc>
+          <w:tcPr>
+            <w:tcW w:w="1838" w:type="dxa"/>
+            <w:tcBorders>
+              <w:top w:val="single" w:sz="8" w:space="0" w:color="000000"/>
+              <w:left w:val="single" w:sz="8" w:space="0" w:color="000000"/>
+              <w:bottom w:val="single" w:sz="8" w:space="0" w:color="000000"/>
+              <w:right w:val="single" w:sz="8" w:space="0" w:color="000000"/>
+            </w:tcBorders>
+            <w:shd w:val="clear" w:color="auto" w:fill="FFFFFF"/>
+            <w:tcMar>
+              <w:top w:w="72" w:type="dxa"/>
+              <w:left w:w="144" w:type="dxa"/>
+              <w:bottom w:w="72" w:type="dxa"/>
+              <w:right w:w="144" w:type="dxa"/>
+            </w:tcMar>
+            <w:vAlign w:val="center"/>
+            <w:hideMark/>
+          </w:tcPr>
+          <w:p>
+            <w:pPr>
+              <w:spacing w:after="0" w:line="240" w:lineRule="auto"/>
+              <w:rPr>
+                <w:rFonts w:ascii="Times New Roman" w:hAnsi="Times New Roman" w:cs="Times New Roman"/>
+              </w:rPr>
+            </w:pPr>
+          </w:p>
+        </w:tc>
+        <w:tc>
+          <w:tcPr>
+            <w:tcW w:w="1838" w:type="dxa"/>
+            <w:tcBorders>
+              <w:top w:val="single" w:sz="8" w:space="0" w:color="000000"/>
+              <w:left w:val="single" w:sz="8" w:space="0" w:color="000000"/>
+              <w:bottom w:val="single" w:sz="8" w:space="0" w:color="000000"/>
+              <w:right w:val="single" w:sz="8" w:space="0" w:color="000000"/>
+            </w:tcBorders>
+            <w:shd w:val="clear" w:color="auto" w:fill="FFFFFF"/>
+            <w:tcMar>
+              <w:top w:w="72" w:type="dxa"/>
+              <w:left w:w="144" w:type="dxa"/>
+              <w:bottom w:w="72" w:type="dxa"/>
+              <w:right w:w="144" w:type="dxa"/>
+            </w:tcMar>
+            <w:vAlign w:val="center"/>
+            <w:hideMark/>
+          </w:tcPr>
+          <w:p>
+            <w:pPr>
+              <w:spacing w:after="0" w:line="240" w:lineRule="auto"/>
+              <w:rPr>
+                <w:rFonts w:ascii="Times New Roman" w:hAnsi="Times New Roman" w:cs="Times New Roman"/>
+              </w:rPr>
+            </w:pPr>
+          </w:p>
+        </w:tc>
+        <w:tc>
+          <w:tcPr>
+            <w:tcW w:w="1838" w:type="dxa"/>
+            <w:tcBorders>
+              <w:top w:val="single" w:sz="8" w:space="0" w:color="000000"/>
+              <w:left w:val="single" w:sz="8" w:space="0" w:color="000000"/>
+              <w:bottom w:val="single" w:sz="8" w:space="0" w:color="000000"/>
+              <w:right w:val="single" w:sz="8" w:space="0" w:color="000000"/>
+            </w:tcBorders>
+            <w:shd w:val="clear" w:color="auto" w:fill="FFFFFF"/>
+            <w:tcMar>
+              <w:top w:w="72" w:type="dxa"/>
+              <w:left w:w="144" w:type="dxa"/>
+              <w:bottom w:w="72" w:type="dxa"/>
+              <w:right w:w="144" w:type="dxa"/>
+            </w:tcMar>
+            <w:vAlign w:val="center"/>
+            <w:hideMark/>
+          </w:tcPr>
+          <w:p>
+            <w:pPr>
+              <w:spacing w:after="0" w:line="240" w:lineRule="auto"/>
+              <w:rPr>
+                <w:rFonts w:ascii="Times New Roman" w:hAnsi="Times New Roman" w:cs="Times New Roman"/>
+              </w:rPr>
+            </w:pPr>
+          </w:p>
+        </w:tc>
+      </w:tr>
+      <w:tr>
+        <w:trPr>
+          <w:trHeight w:val="1352"/>
+        </w:trPr>
+        <w:tc>
+          <w:tcPr>
+            <w:tcW w:w="2386" w:type="dxa"/>
+            <w:tcBorders>
+              <w:top w:val="single" w:sz="8" w:space="0" w:color="000000"/>
+              <w:left w:val="single" w:sz="8" w:space="0" w:color="000000"/>
+              <w:bottom w:val="single" w:sz="8" w:space="0" w:color="000000"/>
+              <w:right w:val="single" w:sz="8" w:space="0" w:color="000000"/>
+            </w:tcBorders>
+            <w:shd w:val="clear" w:color="auto" w:fill="FFFFFF"/>
+            <w:tcMar>
+              <w:top w:w="72" w:type="dxa"/>
+              <w:left w:w="144" w:type="dxa"/>
+              <w:bottom w:w="72" w:type="dxa"/>
+              <w:right w:w="144" w:type="dxa"/>
+            </w:tcMar>
+            <w:vAlign w:val="center"/>
+            <w:hideMark/>
+          </w:tcPr>
+          <w:p>
+            <w:pPr>
+              <w:spacing w:after="0" w:line="240" w:lineRule="auto"/>
+              <w:rPr>
+                <w:rFonts w:ascii="Times New Roman" w:hAnsi="Times New Roman" w:cs="Times New Roman"/>
+              </w:rPr>
+            </w:pPr>
+          </w:p>
+        </w:tc>
+        <w:tc>
+          <w:tcPr>
+            <w:tcW w:w="1838" w:type="dxa"/>
+            <w:tcBorders>
+              <w:top w:val="single" w:sz="8" w:space="0" w:color="000000"/>
+              <w:left w:val="single" w:sz="8" w:space="0" w:color="000000"/>
+              <w:bottom w:val="single" w:sz="8" w:space="0" w:color="000000"/>
+              <w:right w:val="single" w:sz="8" w:space="0" w:color="000000"/>
+            </w:tcBorders>
+            <w:shd w:val="clear" w:color="auto" w:fill="FFFFFF"/>
+            <w:tcMar>
+              <w:top w:w="72" w:type="dxa"/>
+              <w:left w:w="144" w:type="dxa"/>
+              <w:bottom w:w="72" w:type="dxa"/>
+              <w:right w:w="144" w:type="dxa"/>
+            </w:tcMar>
+            <w:vAlign w:val="center"/>
+            <w:hideMark/>
+          </w:tcPr>
+          <w:p>
+            <w:pPr>
+              <w:spacing w:after="0" w:line="240" w:lineRule="auto"/>
+              <w:rPr>
+                <w:rFonts w:ascii="Times New Roman" w:hAnsi="Times New Roman" w:cs="Times New Roman"/>
+              </w:rPr>
+            </w:pPr>
+          </w:p>
+        </w:tc>
+        <w:tc>
+          <w:tcPr>
+            <w:tcW w:w="1838" w:type="dxa"/>
+            <w:tcBorders>
+              <w:top w:val="single" w:sz="8" w:space="0" w:color="000000"/>
+              <w:left w:val="single" w:sz="8" w:space="0" w:color="000000"/>
+              <w:bottom w:val="single" w:sz="8" w:space="0" w:color="000000"/>
+              <w:right w:val="single" w:sz="8" w:space="0" w:color="000000"/>
+            </w:tcBorders>
+            <w:shd w:val="clear" w:color="auto" w:fill="FFFFFF"/>
+            <w:tcMar>
+              <w:top w:w="72" w:type="dxa"/>
+              <w:left w:w="144" w:type="dxa"/>
+              <w:bottom w:w="72" w:type="dxa"/>
+              <w:right w:w="144" w:type="dxa"/>
+            </w:tcMar>
+            <w:vAlign w:val="center"/>
+            <w:hideMark/>
+          </w:tcPr>
+          <w:p>
+            <w:pPr>
+              <w:spacing w:after="0" w:line="240" w:lineRule="auto"/>
+              <w:rPr>
+                <w:rFonts w:ascii="Times New Roman" w:hAnsi="Times New Roman" w:cs="Times New Roman"/>
+              </w:rPr>
+            </w:pPr>
+          </w:p>
+        </w:tc>
+        <w:tc>
+          <w:tcPr>
+            <w:tcW w:w="1838" w:type="dxa"/>
+            <w:tcBorders>
+              <w:top w:val="single" w:sz="8" w:space="0" w:color="000000"/>
+              <w:left w:val="single" w:sz="8" w:space="0" w:color="000000"/>
+              <w:bottom w:val="single" w:sz="8" w:space="0" w:color="000000"/>
+              <w:right w:val="single" w:sz="8" w:space="0" w:color="000000"/>
+            </w:tcBorders>
+            <w:shd w:val="clear" w:color="auto" w:fill="FFFFFF"/>
+            <w:tcMar>
+              <w:top w:w="72" w:type="dxa"/>
+              <w:left w:w="144" w:type="dxa"/>
+              <w:bottom w:w="72" w:type="dxa"/>
+              <w:right w:w="144" w:type="dxa"/>
+            </w:tcMar>
+            <w:vAlign w:val="center"/>
+            <w:hideMark/>
+          </w:tcPr>
+          <w:p>
+            <w:pPr>
+              <w:spacing w:after="0" w:line="240" w:lineRule="auto"/>
+              <w:rPr>
+                <w:rFonts w:ascii="Times New Roman" w:hAnsi="Times New Roman" w:cs="Times New Roman"/>
+              </w:rPr>
+            </w:pPr>
+          </w:p>
+        </w:tc>
+        <w:tc>
+          <w:tcPr>
+            <w:tcW w:w="1838" w:type="dxa"/>
+            <w:tcBorders>
+              <w:top w:val="single" w:sz="8" w:space="0" w:color="000000"/>
+              <w:left w:val="single" w:sz="8" w:space="0" w:color="000000"/>
+              <w:bottom w:val="single" w:sz="8" w:space="0" w:color="000000"/>
+              <w:right w:val="single" w:sz="8" w:space="0" w:color="000000"/>
+            </w:tcBorders>
+            <w:shd w:val="clear" w:color="auto" w:fill="FFFFFF"/>
+            <w:tcMar>
+              <w:top w:w="72" w:type="dxa"/>
+              <w:left w:w="144" w:type="dxa"/>
+              <w:bottom w:w="72" w:type="dxa"/>
+              <w:right w:w="144" w:type="dxa"/>
+            </w:tcMar>
+            <w:vAlign w:val="center"/>
+            <w:hideMark/>
+          </w:tcPr>
+          <w:p>
+            <w:pPr>
+              <w:spacing w:after="0" w:line="240" w:lineRule="auto"/>
+              <w:rPr>
+                <w:rFonts w:ascii="Times New Roman" w:hAnsi="Times New Roman" w:cs="Times New Roman"/>
+              </w:rPr>
+            </w:pPr>
+          </w:p>
+        </w:tc>
+      </w:tr>
+    </w:tbl>
+    <w:p>
+      <w:pPr>
+        <w:spacing w:after="0" w:line="240" w:lineRule="auto"/>
+        <w:rPr>
+          <w:rFonts w:ascii="Times New Roman" w:hAnsi="Times New Roman" w:cs="Times New Roman"/>
+        </w:rPr>
+      </w:pPr>
+    </w:p>
+    <w:p>
+      <w:pPr>
+        <w:rPr>
+          <w:rFonts w:ascii="Times New Roman" w:hAnsi="Times New Roman" w:cs="Times New Roman"/>
+        </w:rPr>
+      </w:pPr>
+      <w:r>
+        <w:rPr>
+          <w:rFonts w:ascii="Times New Roman" w:hAnsi="Times New Roman" w:cs="Times New Roman"/>
+        </w:rPr>
+        <w:br w:type="page"/>
+      </w:r>
+    </w:p>
+    <w:p>
+      <w:pPr>
+        <w:spacing w:after="0" w:line="240" w:lineRule="auto"/>
+        <w:rPr>
+          <w:rFonts w:ascii="Times New Roman" w:hAnsi="Times New Roman" w:cs="Times New Roman"/>
+          <w:b/>
+          <w:bCs/>
+          <w:u w:val="single"/>
+        </w:rPr>
+      </w:pPr>
+      <w:r>
+        <w:rPr>
+          <w:rFonts w:ascii="Times New Roman" w:hAnsi="Times New Roman" w:cs="Times New Roman"/>
+          <w:b/>
+          <w:bCs/>
+          <w:u w:val="single"/>
+        </w:rPr>
+        <w:lastRenderedPageBreak/>
+        <w:t xml:space="preserve">TASK </w:t>
+      </w:r>
+      <w:r>
+        <w:rPr>
+          <w:rFonts w:ascii="Times New Roman" w:hAnsi="Times New Roman" w:cs="Times New Roman"/>
+          <w:b/>
+          <w:bCs/>
+          <w:u w:val="single"/>
+        </w:rPr>
+        <w:t>2</w:t>
+      </w:r>
+      <w:r>
+        <w:rPr>
+          <w:rFonts w:ascii="Times New Roman" w:hAnsi="Times New Roman" w:cs="Times New Roman"/>
+          <w:b/>
+          <w:bCs/>
+          <w:u w:val="single"/>
+        </w:rPr>
+        <w:t>:</w:t>
+      </w:r>
+    </w:p>
+    <w:p>
+      <w:pPr>
+        <w:spacing w:after="0" w:line="240" w:lineRule="auto"/>
+        <w:rPr>
+          <w:rFonts w:ascii="Times New Roman" w:hAnsi="Times New Roman" w:cs="Times New Roman"/>
+        </w:rPr>
+      </w:pPr>
+      <w:r>
+        <w:rPr>
+          <w:rFonts w:ascii="Times New Roman" w:hAnsi="Times New Roman" w:cs="Times New Roman"/>
+        </w:rPr>
+        <w:t>Create an influence diagram for this management problem</w:t>
+      </w:r>
+    </w:p>
+    <w:p>
+      <w:pPr>
+        <w:spacing w:after="0" w:line="240" w:lineRule="auto"/>
+        <w:rPr>
+          <w:rFonts w:ascii="Times New Roman" w:hAnsi="Times New Roman" w:cs="Times New Roman"/>
+        </w:rPr>
+      </w:pPr>
+      <w:r>
+        <w:rPr>
+          <w:rFonts w:ascii="Times New Roman" w:hAnsi="Times New Roman" w:cs="Times New Roman"/>
+        </w:rPr>
+        <w:drawing>
+          <wp:inline distT="0" distB="0" distL="0" distR="0" wp14:anchorId="5F7906BB" wp14:editId="3BC75367">
+            <wp:extent cx="6028828" cy="2898475"/>
+            <wp:effectExtent l="0" t="0" r="0" b="0"/>
+            <wp:docPr id="1672743055" name="Picture 1" descr="A close-up of a rectangle&#10;&#10;AI-generated content may be incorrect."/>
+            <wp:cNvGraphicFramePr>
+              <a:graphicFrameLocks xmlns:a="http://schemas.openxmlformats.org/drawingml/2006/main" noChangeAspect="1"/>
+            </wp:cNvGraphicFramePr>
+            <a:graphic xmlns:a="http://schemas.openxmlformats.org/drawingml/2006/main">
+              <a:graphicData uri="http://schemas.openxmlformats.org/drawingml/2006/picture">
+                <pic:pic xmlns:pic="http://schemas.openxmlformats.org/drawingml/2006/picture">
+                  <pic:nvPicPr>
+                    <pic:cNvPr id="1672743055" name="Picture 1" descr="A close-up of a rectangle&#10;&#10;AI-generated content may be incorrect."/>
+                    <pic:cNvPicPr/>
+                  </pic:nvPicPr>
+                  <pic:blipFill>
+                    <a:blip r:embed="rId5"/>
+                    <a:stretch>
+                      <a:fillRect/>
+                    </a:stretch>
+                  </pic:blipFill>
+                  <pic:spPr>
+                    <a:xfrm>
+                      <a:off x="0" y="0"/>
+                      <a:ext cx="6046602" cy="2907020"/>
+                    </a:xfrm>
+                    <a:prstGeom prst="rect">
+                      <a:avLst/>
+                    </a:prstGeom>
+                  </pic:spPr>
+                </pic:pic>
+              </a:graphicData>
+            </a:graphic>
+          </wp:inline>
+        </w:drawing>
+      </w:r>
+      <w:r>
+        <w:rPr>
+          <w:rFonts w:ascii="Times New Roman" w:hAnsi="Times New Roman" w:cs="Times New Roman"/>
+        </w:rPr>
+        <w:br/>
+      </w:r>
+    </w:p>
+    <w:p>
+      <w:pPr>
+        <w:rPr>
+          <w:rFonts w:ascii="Times New Roman" w:hAnsi="Times New Roman" w:cs="Times New Roman"/>
+          <w:b/>
+          <w:bCs/>
+          <w:u w:val="single"/>
+        </w:rPr>
+      </w:pPr>
+      <w:r>
+        <w:rPr>
+          <w:rFonts w:ascii="Times New Roman" w:hAnsi="Times New Roman" w:cs="Times New Roman"/>
+          <w:b/>
+          <w:bCs/>
+          <w:u w:val="single"/>
+        </w:rPr>
+        <w:br w:type="page"/>
+      </w:r>
+    </w:p>
+    <w:p>
+      <w:pPr>
+        <w:spacing w:after="0" w:line="240" w:lineRule="auto"/>
+        <w:rPr>
+          <w:rFonts w:ascii="Times New Roman" w:hAnsi="Times New Roman" w:cs="Times New Roman"/>
+          <w:b/>
+          <w:bCs/>
+          <w:u w:val="single"/>
+        </w:rPr>
+      </w:pPr>
+      <w:r>
+        <w:rPr>
+          <w:rFonts w:ascii="Times New Roman" w:hAnsi="Times New Roman" w:cs="Times New Roman"/>
+          <w:b/>
+          <w:bCs/>
+          <w:u w:val="single"/>
+        </w:rPr>
+        <w:lastRenderedPageBreak/>
+        <w:t xml:space="preserve">TASK </w:t>
+      </w:r>
+      <w:r>
+        <w:rPr>
+          <w:rFonts w:ascii="Times New Roman" w:hAnsi="Times New Roman" w:cs="Times New Roman"/>
+          <w:b/>
+          <w:bCs/>
+          <w:u w:val="single"/>
+        </w:rPr>
+        <w:t>3</w:t>
+      </w:r>
+      <w:r>
+        <w:rPr>
+          <w:rFonts w:ascii="Times New Roman" w:hAnsi="Times New Roman" w:cs="Times New Roman"/>
+          <w:b/>
+          <w:bCs/>
+          <w:u w:val="single"/>
+        </w:rPr>
+        <w:t>:</w:t>
+      </w:r>
+    </w:p>
+    <w:p>
+      <w:pPr>
+        <w:pStyle w:val="ListParagraph"/>
+        <w:numPr>
+          <w:ilvl w:val="0"/>
+          <w:numId w:val="6"/>
+        </w:numPr>
+        <w:spacing w:after="0" w:line="240" w:lineRule="auto"/>
+        <w:rPr>
+          <w:rFonts w:ascii="Times New Roman" w:hAnsi="Times New Roman" w:cs="Times New Roman"/>
+        </w:rPr>
+      </w:pPr>
+      <w:r>
+        <w:rPr>
+          <w:rFonts w:ascii="Times New Roman" w:hAnsi="Times New Roman" w:cs="Times New Roman"/>
+        </w:rPr>
+        <w:t xml:space="preserve">Fill in the </w:t>
+      </w:r>
+      <w:r>
+        <w:rPr>
+          <w:rFonts w:ascii="Times New Roman" w:hAnsi="Times New Roman" w:cs="Times New Roman"/>
+        </w:rPr>
+        <w:t xml:space="preserve">consequence table and score each outcome of each objective on a </w:t>
+      </w:r>
+      <w:r>
+        <w:rPr>
+          <w:rFonts w:ascii="Times New Roman" w:hAnsi="Times New Roman" w:cs="Times New Roman"/>
+        </w:rPr>
+        <w:t>simple numeric scale by evaluating the likely outcomes</w:t>
+      </w:r>
+      <w:r>
+        <w:rPr>
+          <w:rFonts w:ascii="Times New Roman" w:hAnsi="Times New Roman" w:cs="Times New Roman"/>
+        </w:rPr>
+        <w:t xml:space="preserve"> </w:t>
+      </w:r>
+      <w:r>
+        <w:rPr>
+          <w:rFonts w:ascii="Times New Roman" w:hAnsi="Times New Roman" w:cs="Times New Roman"/>
+        </w:rPr>
+        <w:t>(</w:t>
+      </w:r>
+      <w:r>
+        <w:rPr>
+          <w:rFonts w:ascii="Times New Roman" w:hAnsi="Times New Roman" w:cs="Times New Roman"/>
+        </w:rPr>
+        <w:t>it’s</w:t>
+      </w:r>
+      <w:r>
+        <w:rPr>
+          <w:rFonts w:ascii="Times New Roman" w:hAnsi="Times New Roman" w:cs="Times New Roman"/>
+        </w:rPr>
+        <w:t xml:space="preserve"> okay to make up these numbers)</w:t>
+      </w:r>
+    </w:p>
+    <w:tbl>
+      <w:tblPr>
+        <w:tblStyle w:val="TableGrid"/>
+        <w:tblW w:w="9436" w:type="dxa"/>
+        <w:tblLook w:val="04A0" w:firstRow="1" w:lastRow="0" w:firstColumn="1" w:lastColumn="0" w:noHBand="0" w:noVBand="1"/>
+      </w:tblPr>
+      <w:tblGrid>
+        <w:gridCol w:w="1541"/>
+        <w:gridCol w:w="1430"/>
+        <w:gridCol w:w="1616"/>
+        <w:gridCol w:w="1616"/>
+        <w:gridCol w:w="1616"/>
+        <w:gridCol w:w="1617"/>
+      </w:tblGrid>
+      <w:tr>
+        <w:trPr>
+          <w:trHeight w:val="408"/>
+        </w:trPr>
+        <w:tc>
+          <w:tcPr>
+            <w:tcW w:w="1541" w:type="dxa"/>
+          </w:tcPr>
+          <w:p>
+            <w:pPr>
+              <w:rPr>
+                <w:rFonts w:ascii="Times New Roman" w:hAnsi="Times New Roman" w:cs="Times New Roman"/>
+              </w:rPr>
+            </w:pPr>
+          </w:p>
+        </w:tc>
+        <w:tc>
+          <w:tcPr>
+            <w:tcW w:w="1430" w:type="dxa"/>
+          </w:tcPr>
+          <w:p>
+            <w:pPr>
+              <w:rPr>
+                <w:rFonts w:ascii="Times New Roman" w:hAnsi="Times New Roman" w:cs="Times New Roman"/>
+              </w:rPr>
+            </w:pPr>
+          </w:p>
+        </w:tc>
+        <w:tc>
+          <w:tcPr>
+            <w:tcW w:w="6465" w:type="dxa"/>
+            <w:gridSpan w:val="4"/>
+          </w:tcPr>
+          <w:p>
+            <w:pPr>
+              <w:jc w:val="center"/>
+              <w:rPr>
+                <w:rFonts w:ascii="Times New Roman" w:hAnsi="Times New Roman" w:cs="Times New Roman"/>
+              </w:rPr>
+            </w:pPr>
+            <w:r>
+              <w:rPr>
+                <w:rFonts w:ascii="Times New Roman" w:hAnsi="Times New Roman" w:cs="Times New Roman"/>
+                <w:sz w:val="36"/>
+                <w:szCs w:val="36"/>
+              </w:rPr>
+              <w:t>Alternative Strategies</w:t>
+            </w:r>
+          </w:p>
+        </w:tc>
+      </w:tr>
+      <w:tr>
+        <w:trPr>
+          <w:trHeight w:val="1169"/>
+        </w:trPr>
+        <w:tc>
+          <w:tcPr>
+            <w:tcW w:w="1541" w:type="dxa"/>
+            <w:vAlign w:val="bottom"/>
+          </w:tcPr>
+          <w:p>
+            <w:pPr>
+              <w:rPr>
+                <w:rFonts w:ascii="Times New Roman" w:hAnsi="Times New Roman" w:cs="Times New Roman"/>
+                <w:b/>
+                <w:bCs/>
+              </w:rPr>
+            </w:pPr>
+            <w:r>
+              <w:rPr>
+                <w:rFonts w:ascii="Times New Roman" w:hAnsi="Times New Roman" w:cs="Times New Roman"/>
+                <w:b/>
+                <w:bCs/>
+              </w:rPr>
+              <w:t>Objective</w:t>
+            </w:r>
+          </w:p>
+        </w:tc>
+        <w:tc>
+          <w:tcPr>
+            <w:tcW w:w="1430" w:type="dxa"/>
+            <w:vAlign w:val="bottom"/>
+          </w:tcPr>
+          <w:p>
+            <w:pPr>
+              <w:rPr>
+                <w:rFonts w:ascii="Times New Roman" w:hAnsi="Times New Roman" w:cs="Times New Roman"/>
+                <w:b/>
+                <w:bCs/>
+              </w:rPr>
+            </w:pPr>
+            <w:r>
+              <w:rPr>
+                <w:rFonts w:ascii="Times New Roman" w:hAnsi="Times New Roman" w:cs="Times New Roman"/>
+                <w:b/>
+                <w:bCs/>
+              </w:rPr>
+              <w:t>Measurable attribute</w:t>
+            </w:r>
+          </w:p>
+        </w:tc>
+        <w:tc>
+          <w:tcPr>
+            <w:tcW w:w="1616" w:type="dxa"/>
+          </w:tcPr>
+          <w:p>
+            <w:pPr>
+              <w:jc w:val="center"/>
+              <w:rPr>
+                <w:rFonts w:ascii="Times New Roman" w:hAnsi="Times New Roman" w:cs="Times New Roman"/>
+                <w:b/>
+                <w:bCs/>
+              </w:rPr>
+            </w:pPr>
+            <w:r>
+              <w:rPr>
+                <w:rFonts w:ascii="Times New Roman" w:hAnsi="Times New Roman" w:cs="Times New Roman"/>
+                <w:b/>
+                <w:bCs/>
+              </w:rPr>
+              <w:t>Strategy 1:</w:t>
+            </w:r>
+          </w:p>
+          <w:p>
+            <w:pPr>
+              <w:jc w:val="center"/>
+              <w:rPr>
+                <w:rFonts w:ascii="Times New Roman" w:hAnsi="Times New Roman" w:cs="Times New Roman"/>
+              </w:rPr>
+            </w:pPr>
+          </w:p>
+          <w:p>
+            <w:pPr>
+              <w:jc w:val="center"/>
+              <w:rPr>
+                <w:rFonts w:ascii="Times New Roman" w:hAnsi="Times New Roman" w:cs="Times New Roman"/>
+              </w:rPr>
+            </w:pPr>
+          </w:p>
+          <w:p>
+            <w:pPr>
+              <w:jc w:val="center"/>
+              <w:rPr>
+                <w:rFonts w:ascii="Times New Roman" w:hAnsi="Times New Roman" w:cs="Times New Roman"/>
+              </w:rPr>
+            </w:pPr>
+          </w:p>
+        </w:tc>
+        <w:tc>
+          <w:tcPr>
+            <w:tcW w:w="1616" w:type="dxa"/>
+          </w:tcPr>
+          <w:p>
+            <w:pPr>
+              <w:jc w:val="center"/>
+              <w:rPr>
+                <w:rFonts w:ascii="Times New Roman" w:hAnsi="Times New Roman" w:cs="Times New Roman"/>
+                <w:b/>
+                <w:bCs/>
+              </w:rPr>
+            </w:pPr>
+            <w:r>
+              <w:rPr>
+                <w:rFonts w:ascii="Times New Roman" w:hAnsi="Times New Roman" w:cs="Times New Roman"/>
+                <w:b/>
+                <w:bCs/>
+              </w:rPr>
+              <w:t xml:space="preserve">Strategy </w:t>
+            </w:r>
+            <w:r>
+              <w:rPr>
+                <w:rFonts w:ascii="Times New Roman" w:hAnsi="Times New Roman" w:cs="Times New Roman"/>
+                <w:b/>
+                <w:bCs/>
+              </w:rPr>
+              <w:t>2</w:t>
+            </w:r>
+            <w:r>
+              <w:rPr>
+                <w:rFonts w:ascii="Times New Roman" w:hAnsi="Times New Roman" w:cs="Times New Roman"/>
+                <w:b/>
+                <w:bCs/>
+              </w:rPr>
+              <w:t>:</w:t>
+            </w:r>
+          </w:p>
+          <w:p>
+            <w:pPr>
+              <w:jc w:val="center"/>
+              <w:rPr>
+                <w:rFonts w:ascii="Times New Roman" w:hAnsi="Times New Roman" w:cs="Times New Roman"/>
+              </w:rPr>
+            </w:pPr>
+          </w:p>
+        </w:tc>
+        <w:tc>
+          <w:tcPr>
+            <w:tcW w:w="1616" w:type="dxa"/>
+          </w:tcPr>
+          <w:p>
+            <w:pPr>
+              <w:jc w:val="center"/>
+              <w:rPr>
+                <w:rFonts w:ascii="Times New Roman" w:hAnsi="Times New Roman" w:cs="Times New Roman"/>
+                <w:b/>
+                <w:bCs/>
+              </w:rPr>
+            </w:pPr>
+            <w:r>
+              <w:rPr>
+                <w:rFonts w:ascii="Times New Roman" w:hAnsi="Times New Roman" w:cs="Times New Roman"/>
+                <w:b/>
+                <w:bCs/>
+              </w:rPr>
+              <w:t xml:space="preserve">Strategy </w:t>
+            </w:r>
+            <w:r>
+              <w:rPr>
+                <w:rFonts w:ascii="Times New Roman" w:hAnsi="Times New Roman" w:cs="Times New Roman"/>
+                <w:b/>
+                <w:bCs/>
+              </w:rPr>
+              <w:t>3</w:t>
+            </w:r>
+            <w:r>
+              <w:rPr>
+                <w:rFonts w:ascii="Times New Roman" w:hAnsi="Times New Roman" w:cs="Times New Roman"/>
+                <w:b/>
+                <w:bCs/>
+              </w:rPr>
+              <w:t>:</w:t>
+            </w:r>
+          </w:p>
+          <w:p>
+            <w:pPr>
+              <w:jc w:val="center"/>
+              <w:rPr>
+                <w:rFonts w:ascii="Times New Roman" w:hAnsi="Times New Roman" w:cs="Times New Roman"/>
+              </w:rPr>
+            </w:pPr>
+          </w:p>
+        </w:tc>
+        <w:tc>
+          <w:tcPr>
+            <w:tcW w:w="1617" w:type="dxa"/>
+          </w:tcPr>
+          <w:p>
+            <w:pPr>
+              <w:jc w:val="center"/>
+              <w:rPr>
+                <w:rFonts w:ascii="Times New Roman" w:hAnsi="Times New Roman" w:cs="Times New Roman"/>
+                <w:b/>
+                <w:bCs/>
+              </w:rPr>
+            </w:pPr>
+            <w:r>
+              <w:rPr>
+                <w:rFonts w:ascii="Times New Roman" w:hAnsi="Times New Roman" w:cs="Times New Roman"/>
+                <w:b/>
+                <w:bCs/>
+              </w:rPr>
+              <w:t xml:space="preserve">Strategy </w:t>
+            </w:r>
+            <w:r>
+              <w:rPr>
+                <w:rFonts w:ascii="Times New Roman" w:hAnsi="Times New Roman" w:cs="Times New Roman"/>
+                <w:b/>
+                <w:bCs/>
+              </w:rPr>
+              <w:t>4</w:t>
+            </w:r>
+            <w:r>
+              <w:rPr>
+                <w:rFonts w:ascii="Times New Roman" w:hAnsi="Times New Roman" w:cs="Times New Roman"/>
+                <w:b/>
+                <w:bCs/>
+              </w:rPr>
+              <w:t>:</w:t>
+            </w:r>
+          </w:p>
+          <w:p>
+            <w:pPr>
+              <w:jc w:val="center"/>
+              <w:rPr>
+                <w:rFonts w:ascii="Times New Roman" w:hAnsi="Times New Roman" w:cs="Times New Roman"/>
+              </w:rPr>
+            </w:pPr>
+          </w:p>
+        </w:tc>
+      </w:tr>
+      <w:tr>
+        <w:trPr>
+          <w:trHeight w:val="1380"/>
+        </w:trPr>
+        <w:tc>
+          <w:tcPr>
+            <w:tcW w:w="1541" w:type="dxa"/>
+            <w:vAlign w:val="center"/>
+          </w:tcPr>
+          <w:p>
+            <w:pPr>
+              <w:jc w:val="center"/>
+              <w:rPr>
+                <w:rFonts w:ascii="Times New Roman" w:hAnsi="Times New Roman" w:cs="Times New Roman"/>
+              </w:rPr>
+            </w:pPr>
+            <w:r>
+              <w:rPr>
+                <w:rFonts w:ascii="Times New Roman" w:hAnsi="Times New Roman" w:cs="Times New Roman"/>
+              </w:rPr>
+              <w:t>Maximize eagle persistence</w:t>
+            </w:r>
+          </w:p>
+        </w:tc>
+        <w:tc>
+          <w:tcPr>
+            <w:tcW w:w="1430" w:type="dxa"/>
+            <w:vAlign w:val="center"/>
+          </w:tcPr>
+          <w:p>
+            <w:pPr>
+              <w:jc w:val="center"/>
+              <w:rPr>
+                <w:rFonts w:ascii="Times New Roman" w:hAnsi="Times New Roman" w:cs="Times New Roman"/>
+              </w:rPr>
+            </w:pPr>
+            <w:r>
+              <w:rPr>
+                <w:rFonts w:ascii="Times New Roman" w:hAnsi="Times New Roman" w:cs="Times New Roman"/>
+              </w:rPr>
+              <w:t xml:space="preserve"># of eagles </w:t>
+            </w:r>
+            <w:r>
+              <w:rPr>
+                <w:rFonts w:ascii="Times New Roman" w:hAnsi="Times New Roman" w:cs="Times New Roman"/>
+              </w:rPr>
+              <w:t>after 1 year</w:t>
+            </w:r>
+          </w:p>
+        </w:tc>
+        <w:tc>
+          <w:tcPr>
+            <w:tcW w:w="1616" w:type="dxa"/>
+          </w:tcPr>
+          <w:p>
+            <w:pPr>
+              <w:rPr>
+                <w:rFonts w:ascii="Times New Roman" w:hAnsi="Times New Roman" w:cs="Times New Roman"/>
+              </w:rPr>
+            </w:pPr>
+          </w:p>
+        </w:tc>
+        <w:tc>
+          <w:tcPr>
+            <w:tcW w:w="1616" w:type="dxa"/>
+          </w:tcPr>
+          <w:p>
+            <w:pPr>
+              <w:rPr>
+                <w:rFonts w:ascii="Times New Roman" w:hAnsi="Times New Roman" w:cs="Times New Roman"/>
+              </w:rPr>
+            </w:pPr>
+          </w:p>
+        </w:tc>
+        <w:tc>
+          <w:tcPr>
+            <w:tcW w:w="1616" w:type="dxa"/>
+          </w:tcPr>
+          <w:p>
+            <w:pPr>
+              <w:rPr>
+                <w:rFonts w:ascii="Times New Roman" w:hAnsi="Times New Roman" w:cs="Times New Roman"/>
+              </w:rPr>
+            </w:pPr>
+          </w:p>
+        </w:tc>
+        <w:tc>
+          <w:tcPr>
+            <w:tcW w:w="1617" w:type="dxa"/>
+          </w:tcPr>
+          <w:p>
+            <w:pPr>
+              <w:rPr>
+                <w:rFonts w:ascii="Times New Roman" w:hAnsi="Times New Roman" w:cs="Times New Roman"/>
+              </w:rPr>
+            </w:pPr>
+          </w:p>
+          <w:p>
+            <w:pPr>
+              <w:rPr>
+                <w:rFonts w:ascii="Times New Roman" w:hAnsi="Times New Roman" w:cs="Times New Roman"/>
+              </w:rPr>
+            </w:pPr>
+          </w:p>
+          <w:p>
+            <w:pPr>
+              <w:rPr>
+                <w:rFonts w:ascii="Times New Roman" w:hAnsi="Times New Roman" w:cs="Times New Roman"/>
+              </w:rPr>
+            </w:pPr>
+          </w:p>
+          <w:p>
+            <w:pPr>
+              <w:rPr>
+                <w:rFonts w:ascii="Times New Roman" w:hAnsi="Times New Roman" w:cs="Times New Roman"/>
+              </w:rPr>
+            </w:pPr>
+          </w:p>
+        </w:tc>
+      </w:tr>
+      <w:tr>
+        <w:trPr>
+          <w:trHeight w:val="1380"/>
+        </w:trPr>
+        <w:tc>
+          <w:tcPr>
+            <w:tcW w:w="1541" w:type="dxa"/>
+            <w:vAlign w:val="center"/>
+          </w:tcPr>
+          <w:p>
+            <w:pPr>
+              <w:jc w:val="center"/>
+              <w:rPr>
+                <w:rFonts w:ascii="Times New Roman" w:hAnsi="Times New Roman" w:cs="Times New Roman"/>
+              </w:rPr>
+            </w:pPr>
+            <w:r>
+              <w:rPr>
+                <w:rFonts w:ascii="Times New Roman" w:hAnsi="Times New Roman" w:cs="Times New Roman"/>
+              </w:rPr>
+              <w:t>Minimize cost</w:t>
+            </w:r>
+          </w:p>
+        </w:tc>
+        <w:tc>
+          <w:tcPr>
+            <w:tcW w:w="1430" w:type="dxa"/>
+            <w:vAlign w:val="center"/>
+          </w:tcPr>
+          <w:p>
+            <w:pPr>
+              <w:jc w:val="center"/>
+              <w:rPr>
+                <w:rFonts w:ascii="Times New Roman" w:hAnsi="Times New Roman" w:cs="Times New Roman"/>
+              </w:rPr>
+            </w:pPr>
+            <w:r>
+              <w:rPr>
+                <w:rFonts w:ascii="Times New Roman" w:hAnsi="Times New Roman" w:cs="Times New Roman"/>
+              </w:rPr>
+              <w:t>$</w:t>
+            </w:r>
+          </w:p>
+        </w:tc>
+        <w:tc>
+          <w:tcPr>
+            <w:tcW w:w="1616" w:type="dxa"/>
+          </w:tcPr>
+          <w:p>
+            <w:pPr>
+              <w:rPr>
+                <w:rFonts w:ascii="Times New Roman" w:hAnsi="Times New Roman" w:cs="Times New Roman"/>
+              </w:rPr>
+            </w:pPr>
+          </w:p>
+        </w:tc>
+        <w:tc>
+          <w:tcPr>
+            <w:tcW w:w="1616" w:type="dxa"/>
+          </w:tcPr>
+          <w:p>
+            <w:pPr>
+              <w:rPr>
+                <w:rFonts w:ascii="Times New Roman" w:hAnsi="Times New Roman" w:cs="Times New Roman"/>
+              </w:rPr>
+            </w:pPr>
+          </w:p>
+        </w:tc>
+        <w:tc>
+          <w:tcPr>
+            <w:tcW w:w="1616" w:type="dxa"/>
+          </w:tcPr>
+          <w:p>
+            <w:pPr>
+              <w:rPr>
+                <w:rFonts w:ascii="Times New Roman" w:hAnsi="Times New Roman" w:cs="Times New Roman"/>
+              </w:rPr>
+            </w:pPr>
+          </w:p>
+        </w:tc>
+        <w:tc>
+          <w:tcPr>
+            <w:tcW w:w="1617" w:type="dxa"/>
+          </w:tcPr>
+          <w:p>
+            <w:pPr>
+              <w:rPr>
+                <w:rFonts w:ascii="Times New Roman" w:hAnsi="Times New Roman" w:cs="Times New Roman"/>
+              </w:rPr>
+            </w:pPr>
+          </w:p>
+          <w:p>
+            <w:pPr>
+              <w:rPr>
+                <w:rFonts w:ascii="Times New Roman" w:hAnsi="Times New Roman" w:cs="Times New Roman"/>
+              </w:rPr>
+            </w:pPr>
+          </w:p>
+          <w:p>
+            <w:pPr>
+              <w:rPr>
+                <w:rFonts w:ascii="Times New Roman" w:hAnsi="Times New Roman" w:cs="Times New Roman"/>
+              </w:rPr>
+            </w:pPr>
+          </w:p>
+          <w:p>
+            <w:pPr>
+              <w:rPr>
+                <w:rFonts w:ascii="Times New Roman" w:hAnsi="Times New Roman" w:cs="Times New Roman"/>
+              </w:rPr>
+            </w:pPr>
+          </w:p>
+        </w:tc>
+      </w:tr>
+      <w:tr>
+        <w:trPr>
+          <w:trHeight w:val="1380"/>
+        </w:trPr>
+        <w:tc>
+          <w:tcPr>
+            <w:tcW w:w="1541" w:type="dxa"/>
+            <w:vAlign w:val="center"/>
+          </w:tcPr>
+          <w:p>
+            <w:pPr>
+              <w:jc w:val="center"/>
+              <w:rPr>
+                <w:rFonts w:ascii="Times New Roman" w:hAnsi="Times New Roman" w:cs="Times New Roman"/>
+              </w:rPr>
+            </w:pPr>
+          </w:p>
+          <w:p>
+            <w:pPr>
+              <w:jc w:val="center"/>
+              <w:rPr>
+                <w:rFonts w:ascii="Times New Roman" w:hAnsi="Times New Roman" w:cs="Times New Roman"/>
+              </w:rPr>
+            </w:pPr>
+            <w:r>
+              <w:rPr>
+                <w:rFonts w:ascii="Times New Roman" w:hAnsi="Times New Roman" w:cs="Times New Roman"/>
+              </w:rPr>
+              <w:t>Maximize angler satisfaction</w:t>
+            </w:r>
+          </w:p>
+          <w:p>
+            <w:pPr>
+              <w:jc w:val="center"/>
+              <w:rPr>
+                <w:rFonts w:ascii="Times New Roman" w:hAnsi="Times New Roman" w:cs="Times New Roman"/>
+              </w:rPr>
+            </w:pPr>
+          </w:p>
+        </w:tc>
+        <w:tc>
+          <w:tcPr>
+            <w:tcW w:w="1430" w:type="dxa"/>
+            <w:vAlign w:val="center"/>
+          </w:tcPr>
+          <w:p>
+            <w:pPr>
+              <w:jc w:val="center"/>
+              <w:rPr>
+                <w:rFonts w:ascii="Times New Roman" w:hAnsi="Times New Roman" w:cs="Times New Roman"/>
+              </w:rPr>
+            </w:pPr>
+            <w:r>
+              <w:rPr>
+                <w:rFonts w:ascii="Times New Roman" w:hAnsi="Times New Roman" w:cs="Times New Roman"/>
+              </w:rPr>
+              <w:t>Constructed scale</w:t>
+            </w:r>
+          </w:p>
+        </w:tc>
+        <w:tc>
+          <w:tcPr>
+            <w:tcW w:w="1616" w:type="dxa"/>
+          </w:tcPr>
+          <w:p>
+            <w:pPr>
+              <w:rPr>
+                <w:rFonts w:ascii="Times New Roman" w:hAnsi="Times New Roman" w:cs="Times New Roman"/>
+              </w:rPr>
+            </w:pPr>
+          </w:p>
+        </w:tc>
+        <w:tc>
+          <w:tcPr>
+            <w:tcW w:w="1616" w:type="dxa"/>
+          </w:tcPr>
+          <w:p>
+            <w:pPr>
+              <w:rPr>
+                <w:rFonts w:ascii="Times New Roman" w:hAnsi="Times New Roman" w:cs="Times New Roman"/>
+              </w:rPr>
+            </w:pPr>
+          </w:p>
+        </w:tc>
+        <w:tc>
+          <w:tcPr>
+            <w:tcW w:w="1616" w:type="dxa"/>
+          </w:tcPr>
+          <w:p>
+            <w:pPr>
+              <w:rPr>
+                <w:rFonts w:ascii="Times New Roman" w:hAnsi="Times New Roman" w:cs="Times New Roman"/>
+              </w:rPr>
+            </w:pPr>
+          </w:p>
+        </w:tc>
+        <w:tc>
+          <w:tcPr>
+            <w:tcW w:w="1617" w:type="dxa"/>
+          </w:tcPr>
+          <w:p>
+            <w:pPr>
+              <w:rPr>
+                <w:rFonts w:ascii="Times New Roman" w:hAnsi="Times New Roman" w:cs="Times New Roman"/>
+              </w:rPr>
+            </w:pPr>
+          </w:p>
+        </w:tc>
+      </w:tr>
+    </w:tbl>
+    <w:p>
+      <w:pPr>
+        <w:spacing w:after="0" w:line="240" w:lineRule="auto"/>
+        <w:rPr>
+          <w:rFonts w:ascii="Times New Roman" w:hAnsi="Times New Roman" w:cs="Times New Roman"/>
+        </w:rPr>
+      </w:pPr>
+    </w:p>
+    <w:p>
+      <w:pPr>
+        <w:spacing w:after="0" w:line="240" w:lineRule="auto"/>
+        <w:rPr>
+          <w:rFonts w:ascii="Times New Roman" w:hAnsi="Times New Roman" w:cs="Times New Roman"/>
+        </w:rPr>
+      </w:pPr>
+    </w:p>
+    <w:p>
+      <w:pPr>
+        <w:spacing w:after="0" w:line="240" w:lineRule="auto"/>
+        <w:rPr>
+          <w:rFonts w:ascii="Times New Roman" w:hAnsi="Times New Roman" w:cs="Times New Roman"/>
+        </w:rPr>
+      </w:pPr>
+    </w:p>
+    <w:p>
+      <w:pPr>
+        <w:pStyle w:val="ListParagraph"/>
+        <w:numPr>
+          <w:ilvl w:val="0"/>
+          <w:numId w:val="6"/>
+        </w:numPr>
+        <w:spacing w:after="0" w:line="240" w:lineRule="auto"/>
+        <w:rPr>
+          <w:rFonts w:ascii="Times New Roman" w:hAnsi="Times New Roman" w:cs="Times New Roman"/>
+        </w:rPr>
+      </w:pPr>
+      <w:r>
+        <w:rPr>
+          <w:rFonts w:ascii="Times New Roman" w:hAnsi="Times New Roman" w:cs="Times New Roman"/>
+        </w:rPr>
+        <w:t xml:space="preserve">What type of models would you use to calculate </w:t>
+      </w:r>
+      <w:r>
+        <w:rPr>
+          <w:rFonts w:ascii="Times New Roman" w:hAnsi="Times New Roman" w:cs="Times New Roman"/>
+        </w:rPr>
+        <w:t>each of</w:t>
+      </w:r>
+      <w:r>
+        <w:rPr>
+          <w:rFonts w:ascii="Times New Roman" w:hAnsi="Times New Roman" w:cs="Times New Roman"/>
+        </w:rPr>
+        <w:t xml:space="preserve"> </w:t>
+      </w:r>
+      <w:r>
+        <w:rPr>
+          <w:rFonts w:ascii="Times New Roman" w:hAnsi="Times New Roman" w:cs="Times New Roman"/>
+        </w:rPr>
+        <w:t>the</w:t>
+      </w:r>
+      <w:r>
+        <w:rPr>
+          <w:rFonts w:ascii="Times New Roman" w:hAnsi="Times New Roman" w:cs="Times New Roman"/>
+        </w:rPr>
+        <w:t xml:space="preserve"> objectives</w:t>
+      </w:r>
+      <w:r>
+        <w:rPr>
+          <w:rFonts w:ascii="Times New Roman" w:hAnsi="Times New Roman" w:cs="Times New Roman"/>
+        </w:rPr>
+        <w:t>. Is there another objective that comes to mind for this problem? How would you calculate that one?</w:t>
+      </w:r>
     </w:p>
     <w:p>
       <w:pPr>
@@ -312,6 +2947,95 @@
     </w:lvl>
   </w:abstractNum>
   <w:abstractNum w:abstractNumId="1" w15:restartNumberingAfterBreak="0">
+    <w:nsid w:val="222B0F86"/>
+    <w:multiLevelType w:val="hybridMultilevel"/>
+    <w:tmpl w:val="3AF0704E"/>
+    <w:lvl w:ilvl="0" w:tplc="04090015">
+      <w:start w:val="1"/>
+      <w:numFmt w:val="upperLetter"/>
+      <w:lvlText w:val="%1."/>
+      <w:lvlJc w:val="left"/>
+      <w:pPr>
+        <w:ind w:left="720" w:hanging="360"/>
+      </w:pPr>
+      <w:rPr>
+        <w:rFonts w:hint="default"/>
+      </w:rPr>
+    </w:lvl>
+    <w:lvl w:ilvl="1" w:tplc="04090019" w:tentative="1">
+      <w:start w:val="1"/>
+      <w:numFmt w:val="lowerLetter"/>
+      <w:lvlText w:val="%2."/>
+      <w:lvlJc w:val="left"/>
+      <w:pPr>
+        <w:ind w:left="1440" w:hanging="360"/>
+      </w:pPr>
+    </w:lvl>
+    <w:lvl w:ilvl="2" w:tplc="0409001B" w:tentative="1">
+      <w:start w:val="1"/>
+      <w:numFmt w:val="lowerRoman"/>
+      <w:lvlText w:val="%3."/>
+      <w:lvlJc w:val="right"/>
+      <w:pPr>
+        <w:ind w:left="2160" w:hanging="180"/>
+      </w:pPr>
+    </w:lvl>
+    <w:lvl w:ilvl="3" w:tplc="0409000F" w:tentative="1">
+      <w:start w:val="1"/>
+      <w:numFmt w:val="decimal"/>
+      <w:lvlText w:val="%4."/>
+      <w:lvlJc w:val="left"/>
+      <w:pPr>
+        <w:ind w:left="2880" w:hanging="360"/>
+      </w:pPr>
+    </w:lvl>
+    <w:lvl w:ilvl="4" w:tplc="04090019" w:tentative="1">
+      <w:start w:val="1"/>
+      <w:numFmt w:val="lowerLetter"/>
+      <w:lvlText w:val="%5."/>
+      <w:lvlJc w:val="left"/>
+      <w:pPr>
+        <w:ind w:left="3600" w:hanging="360"/>
+      </w:pPr>
+    </w:lvl>
+    <w:lvl w:ilvl="5" w:tplc="0409001B" w:tentative="1">
+      <w:start w:val="1"/>
+      <w:numFmt w:val="lowerRoman"/>
+      <w:lvlText w:val="%6."/>
+      <w:lvlJc w:val="right"/>
+      <w:pPr>
+        <w:ind w:left="4320" w:hanging="180"/>
+      </w:pPr>
+    </w:lvl>
+    <w:lvl w:ilvl="6" w:tplc="0409000F" w:tentative="1">
+      <w:start w:val="1"/>
+      <w:numFmt w:val="decimal"/>
+      <w:lvlText w:val="%7."/>
+      <w:lvlJc w:val="left"/>
+      <w:pPr>
+        <w:ind w:left="5040" w:hanging="360"/>
+      </w:pPr>
+    </w:lvl>
+    <w:lvl w:ilvl="7" w:tplc="04090019" w:tentative="1">
+      <w:start w:val="1"/>
+      <w:numFmt w:val="lowerLetter"/>
+      <w:lvlText w:val="%8."/>
+      <w:lvlJc w:val="left"/>
+      <w:pPr>
+        <w:ind w:left="5760" w:hanging="360"/>
+      </w:pPr>
+    </w:lvl>
+    <w:lvl w:ilvl="8" w:tplc="0409001B" w:tentative="1">
+      <w:start w:val="1"/>
+      <w:numFmt w:val="lowerRoman"/>
+      <w:lvlText w:val="%9."/>
+      <w:lvlJc w:val="right"/>
+      <w:pPr>
+        <w:ind w:left="6480" w:hanging="180"/>
+      </w:pPr>
+    </w:lvl>
+  </w:abstractNum>
+  <w:abstractNum w:abstractNumId="2" w15:restartNumberingAfterBreak="0">
     <w:nsid w:val="2365108E"/>
     <w:multiLevelType w:val="hybridMultilevel"/>
     <w:tmpl w:val="AE36C7A4"/>
@@ -450,7 +3174,260 @@
       </w:rPr>
     </w:lvl>
   </w:abstractNum>
-  <w:abstractNum w:abstractNumId="2" w15:restartNumberingAfterBreak="0">
+  <w:abstractNum w:abstractNumId="3" w15:restartNumberingAfterBreak="0">
+    <w:nsid w:val="406F1A7E"/>
+    <w:multiLevelType w:val="hybridMultilevel"/>
+    <w:tmpl w:val="1C622F0C"/>
+    <w:lvl w:ilvl="0" w:tplc="04090001">
+      <w:start w:val="1"/>
+      <w:numFmt w:val="bullet"/>
+      <w:lvlText w:val=""/>
+      <w:lvlJc w:val="left"/>
+      <w:pPr>
+        <w:ind w:left="720" w:hanging="360"/>
+      </w:pPr>
+      <w:rPr>
+        <w:rFonts w:ascii="Symbol" w:hAnsi="Symbol" w:hint="default"/>
+      </w:rPr>
+    </w:lvl>
+    <w:lvl w:ilvl="1" w:tplc="04090003" w:tentative="1">
+      <w:start w:val="1"/>
+      <w:numFmt w:val="bullet"/>
+      <w:lvlText w:val="o"/>
+      <w:lvlJc w:val="left"/>
+      <w:pPr>
+        <w:ind w:left="1440" w:hanging="360"/>
+      </w:pPr>
+      <w:rPr>
+        <w:rFonts w:ascii="Courier New" w:hAnsi="Courier New" w:cs="Courier New" w:hint="default"/>
+      </w:rPr>
+    </w:lvl>
+    <w:lvl w:ilvl="2" w:tplc="04090005" w:tentative="1">
+      <w:start w:val="1"/>
+      <w:numFmt w:val="bullet"/>
+      <w:lvlText w:val=""/>
+      <w:lvlJc w:val="left"/>
+      <w:pPr>
+        <w:ind w:left="2160" w:hanging="360"/>
+      </w:pPr>
+      <w:rPr>
+        <w:rFonts w:ascii="Wingdings" w:hAnsi="Wingdings" w:hint="default"/>
+      </w:rPr>
+    </w:lvl>
+    <w:lvl w:ilvl="3" w:tplc="04090001" w:tentative="1">
+      <w:start w:val="1"/>
+      <w:numFmt w:val="bullet"/>
+      <w:lvlText w:val=""/>
+      <w:lvlJc w:val="left"/>
+      <w:pPr>
+        <w:ind w:left="2880" w:hanging="360"/>
+      </w:pPr>
+      <w:rPr>
+        <w:rFonts w:ascii="Symbol" w:hAnsi="Symbol" w:hint="default"/>
+      </w:rPr>
+    </w:lvl>
+    <w:lvl w:ilvl="4" w:tplc="04090003" w:tentative="1">
+      <w:start w:val="1"/>
+      <w:numFmt w:val="bullet"/>
+      <w:lvlText w:val="o"/>
+      <w:lvlJc w:val="left"/>
+      <w:pPr>
+        <w:ind w:left="3600" w:hanging="360"/>
+      </w:pPr>
+      <w:rPr>
+        <w:rFonts w:ascii="Courier New" w:hAnsi="Courier New" w:cs="Courier New" w:hint="default"/>
+      </w:rPr>
+    </w:lvl>
+    <w:lvl w:ilvl="5" w:tplc="04090005" w:tentative="1">
+      <w:start w:val="1"/>
+      <w:numFmt w:val="bullet"/>
+      <w:lvlText w:val=""/>
+      <w:lvlJc w:val="left"/>
+      <w:pPr>
+        <w:ind w:left="4320" w:hanging="360"/>
+      </w:pPr>
+      <w:rPr>
+        <w:rFonts w:ascii="Wingdings" w:hAnsi="Wingdings" w:hint="default"/>
+      </w:rPr>
+    </w:lvl>
+    <w:lvl w:ilvl="6" w:tplc="04090001" w:tentative="1">
+      <w:start w:val="1"/>
+      <w:numFmt w:val="bullet"/>
+      <w:lvlText w:val=""/>
+      <w:lvlJc w:val="left"/>
+      <w:pPr>
+        <w:ind w:left="5040" w:hanging="360"/>
+      </w:pPr>
+      <w:rPr>
+        <w:rFonts w:ascii="Symbol" w:hAnsi="Symbol" w:hint="default"/>
+      </w:rPr>
+    </w:lvl>
+    <w:lvl w:ilvl="7" w:tplc="04090003" w:tentative="1">
+      <w:start w:val="1"/>
+      <w:numFmt w:val="bullet"/>
+      <w:lvlText w:val="o"/>
+      <w:lvlJc w:val="left"/>
+      <w:pPr>
+        <w:ind w:left="5760" w:hanging="360"/>
+      </w:pPr>
+      <w:rPr>
+        <w:rFonts w:ascii="Courier New" w:hAnsi="Courier New" w:cs="Courier New" w:hint="default"/>
+      </w:rPr>
+    </w:lvl>
+    <w:lvl w:ilvl="8" w:tplc="04090005" w:tentative="1">
+      <w:start w:val="1"/>
+      <w:numFmt w:val="bullet"/>
+      <w:lvlText w:val=""/>
+      <w:lvlJc w:val="left"/>
+      <w:pPr>
+        <w:ind w:left="6480" w:hanging="360"/>
+      </w:pPr>
+      <w:rPr>
+        <w:rFonts w:ascii="Wingdings" w:hAnsi="Wingdings" w:hint="default"/>
+      </w:rPr>
+    </w:lvl>
+  </w:abstractNum>
+  <w:abstractNum w:abstractNumId="4" w15:restartNumberingAfterBreak="0">
+    <w:nsid w:val="662D23E1"/>
+    <w:multiLevelType w:val="hybridMultilevel"/>
+    <w:tmpl w:val="5498D300"/>
+    <w:lvl w:ilvl="0" w:tplc="36A82CA6">
+      <w:start w:val="1"/>
+      <w:numFmt w:val="bullet"/>
+      <w:lvlText w:val="-"/>
+      <w:lvlJc w:val="left"/>
+      <w:pPr>
+        <w:tabs>
+          <w:tab w:val="num" w:pos="720"/>
+        </w:tabs>
+        <w:ind w:left="720" w:hanging="360"/>
+      </w:pPr>
+      <w:rPr>
+        <w:rFonts w:ascii="Times New Roman" w:hAnsi="Times New Roman" w:hint="default"/>
+      </w:rPr>
+    </w:lvl>
+    <w:lvl w:ilvl="1" w:tplc="32FA2A40" w:tentative="1">
+      <w:start w:val="1"/>
+      <w:numFmt w:val="bullet"/>
+      <w:lvlText w:val="-"/>
+      <w:lvlJc w:val="left"/>
+      <w:pPr>
+        <w:tabs>
+          <w:tab w:val="num" w:pos="1440"/>
+        </w:tabs>
+        <w:ind w:left="1440" w:hanging="360"/>
+      </w:pPr>
+      <w:rPr>
+        <w:rFonts w:ascii="Times New Roman" w:hAnsi="Times New Roman" w:hint="default"/>
+      </w:rPr>
+    </w:lvl>
+    <w:lvl w:ilvl="2" w:tplc="44329E94" w:tentative="1">
+      <w:start w:val="1"/>
+      <w:numFmt w:val="bullet"/>
+      <w:lvlText w:val="-"/>
+      <w:lvlJc w:val="left"/>
+      <w:pPr>
+        <w:tabs>
+          <w:tab w:val="num" w:pos="2160"/>
+        </w:tabs>
+        <w:ind w:left="2160" w:hanging="360"/>
+      </w:pPr>
+      <w:rPr>
+        <w:rFonts w:ascii="Times New Roman" w:hAnsi="Times New Roman" w:hint="default"/>
+      </w:rPr>
+    </w:lvl>
+    <w:lvl w:ilvl="3" w:tplc="20D63764" w:tentative="1">
+      <w:start w:val="1"/>
+      <w:numFmt w:val="bullet"/>
+      <w:lvlText w:val="-"/>
+      <w:lvlJc w:val="left"/>
+      <w:pPr>
+        <w:tabs>
+          <w:tab w:val="num" w:pos="2880"/>
+        </w:tabs>
+        <w:ind w:left="2880" w:hanging="360"/>
+      </w:pPr>
+      <w:rPr>
+        <w:rFonts w:ascii="Times New Roman" w:hAnsi="Times New Roman" w:hint="default"/>
+      </w:rPr>
+    </w:lvl>
+    <w:lvl w:ilvl="4" w:tplc="87122E18" w:tentative="1">
+      <w:start w:val="1"/>
+      <w:numFmt w:val="bullet"/>
+      <w:lvlText w:val="-"/>
+      <w:lvlJc w:val="left"/>
+      <w:pPr>
+        <w:tabs>
+          <w:tab w:val="num" w:pos="3600"/>
+        </w:tabs>
+        <w:ind w:left="3600" w:hanging="360"/>
+      </w:pPr>
+      <w:rPr>
+        <w:rFonts w:ascii="Times New Roman" w:hAnsi="Times New Roman" w:hint="default"/>
+      </w:rPr>
+    </w:lvl>
+    <w:lvl w:ilvl="5" w:tplc="D966DF40" w:tentative="1">
+      <w:start w:val="1"/>
+      <w:numFmt w:val="bullet"/>
+      <w:lvlText w:val="-"/>
+      <w:lvlJc w:val="left"/>
+      <w:pPr>
+        <w:tabs>
+          <w:tab w:val="num" w:pos="4320"/>
+        </w:tabs>
+        <w:ind w:left="4320" w:hanging="360"/>
+      </w:pPr>
+      <w:rPr>
+        <w:rFonts w:ascii="Times New Roman" w:hAnsi="Times New Roman" w:hint="default"/>
+      </w:rPr>
+    </w:lvl>
+    <w:lvl w:ilvl="6" w:tplc="42288956" w:tentative="1">
+      <w:start w:val="1"/>
+      <w:numFmt w:val="bullet"/>
+      <w:lvlText w:val="-"/>
+      <w:lvlJc w:val="left"/>
+      <w:pPr>
+        <w:tabs>
+          <w:tab w:val="num" w:pos="5040"/>
+        </w:tabs>
+        <w:ind w:left="5040" w:hanging="360"/>
+      </w:pPr>
+      <w:rPr>
+        <w:rFonts w:ascii="Times New Roman" w:hAnsi="Times New Roman" w:hint="default"/>
+      </w:rPr>
+    </w:lvl>
+    <w:lvl w:ilvl="7" w:tplc="3E28D974" w:tentative="1">
+      <w:start w:val="1"/>
+      <w:numFmt w:val="bullet"/>
+      <w:lvlText w:val="-"/>
+      <w:lvlJc w:val="left"/>
+      <w:pPr>
+        <w:tabs>
+          <w:tab w:val="num" w:pos="5760"/>
+        </w:tabs>
+        <w:ind w:left="5760" w:hanging="360"/>
+      </w:pPr>
+      <w:rPr>
+        <w:rFonts w:ascii="Times New Roman" w:hAnsi="Times New Roman" w:hint="default"/>
+      </w:rPr>
+    </w:lvl>
+    <w:lvl w:ilvl="8" w:tplc="EEBAE3C6" w:tentative="1">
+      <w:start w:val="1"/>
+      <w:numFmt w:val="bullet"/>
+      <w:lvlText w:val="-"/>
+      <w:lvlJc w:val="left"/>
+      <w:pPr>
+        <w:tabs>
+          <w:tab w:val="num" w:pos="6480"/>
+        </w:tabs>
+        <w:ind w:left="6480" w:hanging="360"/>
+      </w:pPr>
+      <w:rPr>
+        <w:rFonts w:ascii="Times New Roman" w:hAnsi="Times New Roman" w:hint="default"/>
+      </w:rPr>
+    </w:lvl>
+  </w:abstractNum>
+  <w:abstractNum w:abstractNumId="5" w15:restartNumberingAfterBreak="0">
     <w:nsid w:val="78577F4F"/>
     <w:multiLevelType w:val="multilevel"/>
     <w:tmpl w:val="BF360420"/>
@@ -600,13 +3577,22 @@
     </w:lvl>
   </w:abstractNum>
   <w:num w:numId="1" w16cid:durableId="1571571937">
-    <w:abstractNumId w:val="1"/>
+    <w:abstractNumId w:val="2"/>
   </w:num>
   <w:num w:numId="2" w16cid:durableId="1515076560">
     <w:abstractNumId w:val="0"/>
   </w:num>
   <w:num w:numId="3" w16cid:durableId="1301963573">
-    <w:abstractNumId w:val="2"/>
+    <w:abstractNumId w:val="5"/>
+  </w:num>
+  <w:num w:numId="4" w16cid:durableId="80682844">
+    <w:abstractNumId w:val="3"/>
+  </w:num>
+  <w:num w:numId="5" w16cid:durableId="1461194238">
+    <w:abstractNumId w:val="4"/>
+  </w:num>
+  <w:num w:numId="6" w16cid:durableId="1071737977">
+    <w:abstractNumId w:val="1"/>
   </w:num>
 </w:numbering>
 </file>
@@ -1214,7 +4200,6 @@
   <w:style w:type="character" w:default="1" w:styleId="DefaultParagraphFont">
     <w:name w:val="Default Paragraph Font"/>
     <w:uiPriority w:val="1"/>
-    <w:semiHidden/>
     <w:unhideWhenUsed/>
   </w:style>
   <w:style w:type="table" w:default="1" w:styleId="TableNormal">
@@ -1551,6 +4536,25 @@
       <w:shd w:val="clear" w:color="auto" w:fill="E1DFDD"/>
     </w:rPr>
   </w:style>
+  <w:style w:type="table" w:styleId="TableGrid">
+    <w:name w:val="Table Grid"/>
+    <w:basedOn w:val="TableNormal"/>
+    <w:uiPriority w:val="39"/>
+    <w:rsid w:val="00D949E0"/>
+    <w:pPr>
+      <w:spacing w:after="0" w:line="240" w:lineRule="auto"/>
+    </w:pPr>
+    <w:tblPr>
+      <w:tblBorders>
+        <w:top w:val="single" w:sz="4" w:space="0" w:color="auto"/>
+        <w:left w:val="single" w:sz="4" w:space="0" w:color="auto"/>
+        <w:bottom w:val="single" w:sz="4" w:space="0" w:color="auto"/>
+        <w:right w:val="single" w:sz="4" w:space="0" w:color="auto"/>
+        <w:insideH w:val="single" w:sz="4" w:space="0" w:color="auto"/>
+        <w:insideV w:val="single" w:sz="4" w:space="0" w:color="auto"/>
+      </w:tblBorders>
+    </w:tblPr>
+  </w:style>
 </w:styles>
 </file>
 

</xml_diff>